<commit_message>
Added ajout gestion items
</commit_message>
<xml_diff>
--- a/Docs/Rapport/RapportProjet-LAJF-FilipeLuca.docx
+++ b/Docs/Rapport/RapportProjet-LAJF-FilipeLuca.docx
@@ -108,7 +108,7 @@
               </mc:Choice>
               <mc:Fallback>
                 <w:pict>
-                  <v:shapetype w14:anchorId="3520E1A9" id="_x0000_t7" coordsize="21600,21600" o:spt="7" adj="5400" path="m@0,l,21600@1,21600,21600,xe">
+                  <v:shapetype w14:anchorId="127E0AE9" id="_x0000_t7" coordsize="21600,21600" o:spt="7" adj="5400" path="m@0,l,21600@1,21600,21600,xe">
                     <v:stroke joinstyle="miter"/>
                     <v:formulas>
                       <v:f eqn="val #0"/>
@@ -201,6 +201,7 @@
                                     <w:color w:val="2D2D2D"/>
                                     <w:sz w:val="56"/>
                                     <w:szCs w:val="56"/>
+                                    <w:lang w:val="pt-PT"/>
                                   </w:rPr>
                                 </w:pPr>
                                 <w:r>
@@ -211,6 +212,7 @@
                                     <w:color w:val="2D2D2D"/>
                                     <w:sz w:val="56"/>
                                     <w:szCs w:val="56"/>
+                                    <w:lang w:val="pt-PT"/>
                                   </w:rPr>
                                   <w:t>Luca Böhlen</w:t>
                                 </w:r>
@@ -222,6 +224,7 @@
                                     <w:color w:val="2D2D2D"/>
                                     <w:sz w:val="56"/>
                                     <w:szCs w:val="56"/>
+                                    <w:lang w:val="pt-PT"/>
                                   </w:rPr>
                                   <w:t xml:space="preserve"> </w:t>
                                 </w:r>
@@ -236,6 +239,7 @@
                                     <w:color w:val="2D2D2D"/>
                                     <w:sz w:val="56"/>
                                     <w:szCs w:val="56"/>
+                                    <w:lang w:val="pt-PT"/>
                                   </w:rPr>
                                 </w:pPr>
                                 <w:r>
@@ -246,6 +250,7 @@
                                     <w:color w:val="2D2D2D"/>
                                     <w:sz w:val="56"/>
                                     <w:szCs w:val="56"/>
+                                    <w:lang w:val="pt-PT"/>
                                   </w:rPr>
                                   <w:t>Filipe Dias Morais</w:t>
                                 </w:r>
@@ -257,6 +262,7 @@
                                     <w:color w:val="2D2D2D"/>
                                     <w:sz w:val="56"/>
                                     <w:szCs w:val="56"/>
+                                    <w:lang w:val="pt-PT"/>
                                   </w:rPr>
                                   <w:t xml:space="preserve"> </w:t>
                                 </w:r>
@@ -271,6 +277,7 @@
                                     <w:color w:val="ED7D2F"/>
                                     <w:sz w:val="28"/>
                                     <w:szCs w:val="28"/>
+                                    <w:lang w:val="pt-PT"/>
                                   </w:rPr>
                                 </w:pPr>
                                 <w:r>
@@ -281,6 +288,7 @@
                                     <w:color w:val="ED7D2F"/>
                                     <w:sz w:val="28"/>
                                     <w:szCs w:val="28"/>
+                                    <w:lang w:val="pt-PT"/>
                                   </w:rPr>
                                   <w:t>22</w:t>
                                 </w:r>
@@ -292,6 +300,7 @@
                                     <w:color w:val="ED7D2F"/>
                                     <w:sz w:val="28"/>
                                     <w:szCs w:val="28"/>
+                                    <w:lang w:val="pt-PT"/>
                                   </w:rPr>
                                   <w:t>.</w:t>
                                 </w:r>
@@ -303,6 +312,7 @@
                                     <w:color w:val="ED7D2F"/>
                                     <w:sz w:val="28"/>
                                     <w:szCs w:val="28"/>
+                                    <w:lang w:val="pt-PT"/>
                                   </w:rPr>
                                   <w:t>08</w:t>
                                 </w:r>
@@ -314,6 +324,7 @@
                                     <w:color w:val="ED7D2F"/>
                                     <w:sz w:val="28"/>
                                     <w:szCs w:val="28"/>
+                                    <w:lang w:val="pt-PT"/>
                                   </w:rPr>
                                   <w:t>.2022</w:t>
                                 </w:r>
@@ -325,6 +336,7 @@
                                     <w:color w:val="ED7D2F"/>
                                     <w:sz w:val="28"/>
                                     <w:szCs w:val="28"/>
+                                    <w:lang w:val="pt-PT"/>
                                   </w:rPr>
                                   <w:t xml:space="preserve"> – 11.11.2022</w:t>
                                 </w:r>
@@ -389,6 +401,7 @@
                               <w:color w:val="2D2D2D"/>
                               <w:sz w:val="56"/>
                               <w:szCs w:val="56"/>
+                              <w:lang w:val="pt-PT"/>
                             </w:rPr>
                           </w:pPr>
                           <w:r>
@@ -399,6 +412,7 @@
                               <w:color w:val="2D2D2D"/>
                               <w:sz w:val="56"/>
                               <w:szCs w:val="56"/>
+                              <w:lang w:val="pt-PT"/>
                             </w:rPr>
                             <w:t>Luca Böhlen</w:t>
                           </w:r>
@@ -410,6 +424,7 @@
                               <w:color w:val="2D2D2D"/>
                               <w:sz w:val="56"/>
                               <w:szCs w:val="56"/>
+                              <w:lang w:val="pt-PT"/>
                             </w:rPr>
                             <w:t xml:space="preserve"> </w:t>
                           </w:r>
@@ -424,6 +439,7 @@
                               <w:color w:val="2D2D2D"/>
                               <w:sz w:val="56"/>
                               <w:szCs w:val="56"/>
+                              <w:lang w:val="pt-PT"/>
                             </w:rPr>
                           </w:pPr>
                           <w:r>
@@ -434,6 +450,7 @@
                               <w:color w:val="2D2D2D"/>
                               <w:sz w:val="56"/>
                               <w:szCs w:val="56"/>
+                              <w:lang w:val="pt-PT"/>
                             </w:rPr>
                             <w:t>Filipe Dias Morais</w:t>
                           </w:r>
@@ -445,6 +462,7 @@
                               <w:color w:val="2D2D2D"/>
                               <w:sz w:val="56"/>
                               <w:szCs w:val="56"/>
+                              <w:lang w:val="pt-PT"/>
                             </w:rPr>
                             <w:t xml:space="preserve"> </w:t>
                           </w:r>
@@ -459,6 +477,7 @@
                               <w:color w:val="ED7D2F"/>
                               <w:sz w:val="28"/>
                               <w:szCs w:val="28"/>
+                              <w:lang w:val="pt-PT"/>
                             </w:rPr>
                           </w:pPr>
                           <w:r>
@@ -469,6 +488,7 @@
                               <w:color w:val="ED7D2F"/>
                               <w:sz w:val="28"/>
                               <w:szCs w:val="28"/>
+                              <w:lang w:val="pt-PT"/>
                             </w:rPr>
                             <w:t>22</w:t>
                           </w:r>
@@ -480,6 +500,7 @@
                               <w:color w:val="ED7D2F"/>
                               <w:sz w:val="28"/>
                               <w:szCs w:val="28"/>
+                              <w:lang w:val="pt-PT"/>
                             </w:rPr>
                             <w:t>.</w:t>
                           </w:r>
@@ -491,6 +512,7 @@
                               <w:color w:val="ED7D2F"/>
                               <w:sz w:val="28"/>
                               <w:szCs w:val="28"/>
+                              <w:lang w:val="pt-PT"/>
                             </w:rPr>
                             <w:t>08</w:t>
                           </w:r>
@@ -502,6 +524,7 @@
                               <w:color w:val="ED7D2F"/>
                               <w:sz w:val="28"/>
                               <w:szCs w:val="28"/>
+                              <w:lang w:val="pt-PT"/>
                             </w:rPr>
                             <w:t>.2022</w:t>
                           </w:r>
@@ -513,6 +536,7 @@
                               <w:color w:val="ED7D2F"/>
                               <w:sz w:val="28"/>
                               <w:szCs w:val="28"/>
+                              <w:lang w:val="pt-PT"/>
                             </w:rPr>
                             <w:t xml:space="preserve"> – 11.11.2022</w:t>
                           </w:r>
@@ -847,7 +871,7 @@
               </mc:Choice>
               <mc:Fallback>
                 <w:pict>
-                  <v:shapetype w14:anchorId="320184CE" id="_x0000_t5" coordsize="21600,21600" o:spt="5" adj="10800" path="m@0,l,21600r21600,xe">
+                  <v:shapetype w14:anchorId="3059C348" id="_x0000_t5" coordsize="21600,21600" o:spt="5" adj="10800" path="m@0,l,21600r21600,xe">
                     <v:stroke joinstyle="miter"/>
                     <v:formulas>
                       <v:f eqn="val #0"/>
@@ -1093,7 +1117,7 @@
           </mc:Choice>
           <mc:Fallback>
             <w:pict>
-              <v:rect w14:anchorId="084B4AFC" id="Rectangle 16" o:spid="_x0000_s1026" style="position:absolute;margin-left:41.75pt;margin-top:5pt;width:1.45pt;height:27pt;z-index:251636224;visibility:visible;mso-wrap-style:square;mso-width-percent:0;mso-height-percent:0;mso-wrap-distance-left:9pt;mso-wrap-distance-top:0;mso-wrap-distance-right:9pt;mso-wrap-distance-bottom:0;mso-position-horizontal:absolute;mso-position-horizontal-relative:page;mso-position-vertical:absolute;mso-position-vertical-relative:text;mso-width-percent:0;mso-height-percent:0;mso-width-relative:page;mso-height-relative:page;v-text-anchor:top" o:gfxdata="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" fillcolor="#e6232d" stroked="f">
+              <v:rect w14:anchorId="06B382E0" id="Rectangle 16" o:spid="_x0000_s1026" style="position:absolute;margin-left:41.75pt;margin-top:5pt;width:1.45pt;height:27pt;z-index:251636224;visibility:visible;mso-wrap-style:square;mso-width-percent:0;mso-height-percent:0;mso-wrap-distance-left:9pt;mso-wrap-distance-top:0;mso-wrap-distance-right:9pt;mso-wrap-distance-bottom:0;mso-position-horizontal:absolute;mso-position-horizontal-relative:page;mso-position-vertical:absolute;mso-position-vertical-relative:text;mso-width-percent:0;mso-height-percent:0;mso-width-relative:page;mso-height-relative:page;v-text-anchor:top" o:gfxdata="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" fillcolor="#e6232d" stroked="f">
                 <w10:wrap anchorx="page"/>
               </v:rect>
             </w:pict>
@@ -1680,18 +1704,7 @@
         <w:pStyle w:val="Corpsdetexte"/>
       </w:pPr>
       <w:r>
-        <w:t xml:space="preserve">Dans le cas d’un projet d’étude en 2ème année de l’ETML ES en informatique de gestion. Les étudiants doivent </w:t>
-      </w:r>
-      <w:r>
-        <w:t xml:space="preserve">développer une application composée d’un backend </w:t>
-      </w:r>
-      <w:proofErr w:type="spellStart"/>
-      <w:r>
-        <w:t>Springboot</w:t>
-      </w:r>
-      <w:proofErr w:type="spellEnd"/>
-      <w:r>
-        <w:t xml:space="preserve">, d’un frontend Vue-JS et éventuellement d’une application mobile (Android) en mettant en </w:t>
+        <w:t xml:space="preserve">Dans le cas d’un projet d’étude en 2ème année de l’ETML ES en informatique de gestion. Les étudiants doivent développer une application composée d’un backend Springboot, d’un frontend Vue-JS et éventuellement d’une application mobile (Android) en mettant en </w:t>
       </w:r>
       <w:r>
         <w:t>œuvre</w:t>
@@ -1879,10 +1892,7 @@
         <w:pStyle w:val="Corpsdetexte"/>
       </w:pPr>
       <w:r>
-        <w:t>À tout moment</w:t>
-      </w:r>
-      <w:r>
-        <w:t xml:space="preserve">, il est possible de se déconnecter. </w:t>
+        <w:t xml:space="preserve">À tout moment, il est possible de se déconnecter. </w:t>
       </w:r>
     </w:p>
     <w:p>
@@ -2244,21 +2254,7 @@
         <w:rPr>
           <w:color w:val="auto"/>
         </w:rPr>
-        <w:t xml:space="preserve">Selon le temps à votre disposition, développez une ou des fonctionnalités complémentaires permettant de mettre en valeur votre projet. Par exemple : administration des utilisateurs, recherche de lots, gestion de litiges, notifications par </w:t>
-      </w:r>
-      <w:proofErr w:type="gramStart"/>
-      <w:r>
-        <w:rPr>
-          <w:color w:val="auto"/>
-        </w:rPr>
-        <w:t>email</w:t>
-      </w:r>
-      <w:proofErr w:type="gramEnd"/>
-      <w:r>
-        <w:rPr>
-          <w:color w:val="auto"/>
-        </w:rPr>
-        <w:t>, évaluation sur un lot, questions-réponses sur un lot, …</w:t>
+        <w:t>Selon le temps à votre disposition, développez une ou des fonctionnalités complémentaires permettant de mettre en valeur votre projet. Par exemple : administration des utilisateurs, recherche de lots, gestion de litiges, notifications par email, évaluation sur un lot, questions-réponses sur un lot, …</w:t>
       </w:r>
     </w:p>
     <w:p>
@@ -2815,23 +2811,7 @@
                 <w:color w:val="000000"/>
                 <w:lang w:val="fr-CH" w:eastAsia="fr-CH"/>
               </w:rPr>
-              <w:t xml:space="preserve">Description d’une partie de l’API (format </w:t>
-            </w:r>
-            <w:proofErr w:type="spellStart"/>
-            <w:r>
-              <w:rPr>
-                <w:color w:val="000000"/>
-                <w:lang w:val="fr-CH" w:eastAsia="fr-CH"/>
-              </w:rPr>
-              <w:t>OpenAPI</w:t>
-            </w:r>
-            <w:proofErr w:type="spellEnd"/>
-            <w:r>
-              <w:rPr>
-                <w:color w:val="000000"/>
-                <w:lang w:val="fr-CH" w:eastAsia="fr-CH"/>
-              </w:rPr>
-              <w:t>)</w:t>
+              <w:t>Description d’une partie de l’API (format OpenAPI)</w:t>
             </w:r>
           </w:p>
         </w:tc>
@@ -3037,14 +3017,7 @@
                 <w:color w:val="000000"/>
                 <w:lang w:val="fr-CH" w:eastAsia="fr-CH"/>
               </w:rPr>
-              <w:t xml:space="preserve">Modification 1ère </w:t>
-            </w:r>
-            <w:r>
-              <w:rPr>
-                <w:color w:val="000000"/>
-                <w:lang w:val="fr-CH" w:eastAsia="fr-CH"/>
-              </w:rPr>
-              <w:t>itération</w:t>
+              <w:t>Modification 1ère itération</w:t>
             </w:r>
           </w:p>
         </w:tc>
@@ -3379,14 +3352,7 @@
                 <w:color w:val="000000"/>
                 <w:lang w:val="fr-CH" w:eastAsia="fr-CH"/>
               </w:rPr>
-              <w:t>Développement</w:t>
-            </w:r>
-            <w:r>
-              <w:rPr>
-                <w:color w:val="000000"/>
-                <w:lang w:val="fr-CH" w:eastAsia="fr-CH"/>
-              </w:rPr>
-              <w:t xml:space="preserve"> de l'authentification (backend)</w:t>
+              <w:t>Développement de l'authentification (backend)</w:t>
             </w:r>
           </w:p>
         </w:tc>
@@ -3592,14 +3558,7 @@
                 <w:color w:val="000000"/>
                 <w:lang w:val="fr-CH" w:eastAsia="fr-CH"/>
               </w:rPr>
-              <w:t xml:space="preserve">Modification 2ère </w:t>
-            </w:r>
-            <w:r>
-              <w:rPr>
-                <w:color w:val="000000"/>
-                <w:lang w:val="fr-CH" w:eastAsia="fr-CH"/>
-              </w:rPr>
-              <w:t>itération</w:t>
+              <w:t>Modification 2ère itération</w:t>
             </w:r>
           </w:p>
         </w:tc>
@@ -4722,14 +4681,7 @@
                 <w:color w:val="000000"/>
                 <w:lang w:val="fr-CH" w:eastAsia="fr-CH"/>
               </w:rPr>
-              <w:t xml:space="preserve">Modification 3ère </w:t>
-            </w:r>
-            <w:r>
-              <w:rPr>
-                <w:color w:val="000000"/>
-                <w:lang w:val="fr-CH" w:eastAsia="fr-CH"/>
-              </w:rPr>
-              <w:t>itération</w:t>
+              <w:t>Modification 3ère itération</w:t>
             </w:r>
           </w:p>
         </w:tc>
@@ -4856,21 +4808,7 @@
                 <w:color w:val="000000"/>
                 <w:lang w:val="fr-CH" w:eastAsia="fr-CH"/>
               </w:rPr>
-              <w:t xml:space="preserve">Lots en cours d'enchères (ou </w:t>
-            </w:r>
-            <w:r>
-              <w:rPr>
-                <w:color w:val="000000"/>
-                <w:lang w:val="fr-CH" w:eastAsia="fr-CH"/>
-              </w:rPr>
-              <w:t>enchéri</w:t>
-            </w:r>
-            <w:r>
-              <w:rPr>
-                <w:color w:val="000000"/>
-                <w:lang w:val="fr-CH" w:eastAsia="fr-CH"/>
-              </w:rPr>
-              <w:t xml:space="preserve"> au moins 1x)</w:t>
+              <w:t>Lots en cours d'enchères (ou enchéri au moins 1x)</w:t>
             </w:r>
           </w:p>
         </w:tc>
@@ -5840,17 +5778,8 @@
                 <w:sz w:val="22"/>
                 <w:szCs w:val="22"/>
               </w:rPr>
-              <w:t xml:space="preserve">En tant qu’utilisateur de l’application, je souhaite voir afficher une description du site afin de connaitre le but du site </w:t>
+              <w:t>En tant qu’utilisateur de l’application, je souhaite voir afficher une description du site afin de connaitre le but du site bidhub</w:t>
             </w:r>
-            <w:proofErr w:type="spellStart"/>
-            <w:r>
-              <w:rPr>
-                <w:sz w:val="22"/>
-                <w:szCs w:val="22"/>
-              </w:rPr>
-              <w:t>bidhub</w:t>
-            </w:r>
-            <w:proofErr w:type="spellEnd"/>
           </w:p>
         </w:tc>
       </w:tr>
@@ -6512,15 +6441,7 @@
         <w:pStyle w:val="Corpsdetexte"/>
       </w:pPr>
       <w:r>
-        <w:t xml:space="preserve">Page affichant le texte d’introduction du site et les 4 dernières enchères implantées dans </w:t>
-      </w:r>
-      <w:proofErr w:type="spellStart"/>
-      <w:r>
-        <w:t>BidHub</w:t>
-      </w:r>
-      <w:proofErr w:type="spellEnd"/>
-      <w:r>
-        <w:t>. Accès utilisateur de l’application.</w:t>
+        <w:t>Page affichant le texte d’introduction du site et les 4 dernières enchères implantées dans BidHub. Accès utilisateur de l’application.</w:t>
       </w:r>
     </w:p>
     <w:p>
@@ -6616,23 +6537,10 @@
         <w:pStyle w:val="Corpsdetexte"/>
       </w:pPr>
       <w:r>
-        <w:t xml:space="preserve">Page permettant à un nouvel utilisateur de s’inscrire dans le site pour avoir accès à la totalité de </w:t>
-      </w:r>
-      <w:proofErr w:type="spellStart"/>
-      <w:r>
-        <w:t>BidHub</w:t>
-      </w:r>
-      <w:proofErr w:type="spellEnd"/>
-      <w:r>
-        <w:t xml:space="preserve">. Il est aussi possible de s’identifier avec notre adresse </w:t>
-      </w:r>
-      <w:proofErr w:type="gramStart"/>
-      <w:r>
-        <w:t>mail</w:t>
-      </w:r>
-      <w:proofErr w:type="gramEnd"/>
-      <w:r>
-        <w:t xml:space="preserve"> et notre mot de passe. Une fois identifié, l’utilisateur peut voir son nombre de lot ainsi que ses crédits effectifs. Accès utilisateur de l’application.</w:t>
+        <w:t>Page permettant à un nouvel utilisateur de s’inscrire dans le site pour avoir accès à la totalité de BidHub</w:t>
+      </w:r>
+      <w:r>
+        <w:t>. Il est aussi possible de s’identifier avec notre adresse mail et notre mot de passe. Une fois identifié, l’utilisateur peut voir son nombre de lot ainsi que ses crédits effectifs. Accès utilisateur de l’application.</w:t>
       </w:r>
     </w:p>
     <w:p>
@@ -7120,6 +7028,9 @@
       </w:pPr>
       <w:bookmarkStart w:id="5" w:name="_Toc134515393"/>
       <w:r>
+        <w:rPr>
+          <w:noProof/>
+        </w:rPr>
         <w:drawing>
           <wp:anchor distT="0" distB="0" distL="114300" distR="114300" simplePos="0" relativeHeight="251661824" behindDoc="0" locked="0" layoutInCell="1" allowOverlap="1" wp14:anchorId="2555116A" wp14:editId="19001E08">
             <wp:simplePos x="0" y="0"/>
@@ -7274,7 +7185,1671 @@
     </w:p>
     <w:p>
       <w:pPr>
-        <w:pStyle w:val="Corpsdetexte"/>
+        <w:rPr>
+          <w:rFonts w:ascii="Roboto Light" w:hAnsi="Roboto Light"/>
+          <w:color w:val="2D2D2D"/>
+          <w:sz w:val="24"/>
+          <w:szCs w:val="24"/>
+        </w:rPr>
+      </w:pPr>
+      <w:r>
+        <w:br w:type="page"/>
+      </w:r>
+    </w:p>
+    <w:p/>
+    <w:p>
+      <w:pPr>
+        <w:pStyle w:val="Titre1"/>
+        <w:rPr>
+          <w:lang w:val="fr-CH"/>
+        </w:rPr>
+      </w:pPr>
+      <w:r>
+        <w:t>Résumé des Endpoints de l'API Bidhub</w:t>
+      </w:r>
+    </w:p>
+    <w:p>
+      <w:pPr>
+        <w:numPr>
+          <w:ilvl w:val="0"/>
+          <w:numId w:val="47"/>
+        </w:numPr>
+        <w:rPr>
+          <w:lang w:val="fr-CH"/>
+        </w:rPr>
+      </w:pPr>
+      <w:r>
+        <w:rPr>
+          <w:b/>
+          <w:bCs/>
+          <w:lang w:val="fr-CH"/>
+        </w:rPr>
+        <w:t>Obtenir un utilisateur (GET /users/{id})</w:t>
+      </w:r>
+    </w:p>
+    <w:p>
+      <w:pPr>
+        <w:numPr>
+          <w:ilvl w:val="1"/>
+          <w:numId w:val="47"/>
+        </w:numPr>
+        <w:rPr>
+          <w:lang w:val="fr-CH"/>
+        </w:rPr>
+      </w:pPr>
+      <w:r>
+        <w:rPr>
+          <w:b/>
+          <w:bCs/>
+          <w:lang w:val="fr-CH"/>
+        </w:rPr>
+        <w:t>Exemple d'appel :</w:t>
+      </w:r>
+      <w:r>
+        <w:rPr>
+          <w:lang w:val="fr-CH"/>
+        </w:rPr>
+        <w:t xml:space="preserve"> </w:t>
+      </w:r>
+      <w:r>
+        <w:rPr>
+          <w:b/>
+          <w:bCs/>
+          <w:lang w:val="fr-CH"/>
+        </w:rPr>
+        <w:t>GET /users/1</w:t>
+      </w:r>
+    </w:p>
+    <w:p>
+      <w:pPr>
+        <w:numPr>
+          <w:ilvl w:val="1"/>
+          <w:numId w:val="47"/>
+        </w:numPr>
+        <w:rPr>
+          <w:lang w:val="fr-CH"/>
+        </w:rPr>
+      </w:pPr>
+      <w:r>
+        <w:rPr>
+          <w:b/>
+          <w:bCs/>
+          <w:lang w:val="fr-CH"/>
+        </w:rPr>
+        <w:t>Paramètre requis :</w:t>
+      </w:r>
+      <w:r>
+        <w:rPr>
+          <w:lang w:val="fr-CH"/>
+        </w:rPr>
+        <w:t xml:space="preserve"> </w:t>
+      </w:r>
+      <w:r>
+        <w:rPr>
+          <w:b/>
+          <w:bCs/>
+          <w:lang w:val="fr-CH"/>
+        </w:rPr>
+        <w:t>id</w:t>
+      </w:r>
+      <w:r>
+        <w:rPr>
+          <w:lang w:val="fr-CH"/>
+        </w:rPr>
+        <w:t xml:space="preserve"> (int32) - L'identifiant de l'utilisateur à obtenir.</w:t>
+      </w:r>
+    </w:p>
+    <w:p>
+      <w:pPr>
+        <w:numPr>
+          <w:ilvl w:val="1"/>
+          <w:numId w:val="47"/>
+        </w:numPr>
+        <w:rPr>
+          <w:lang w:val="fr-CH"/>
+        </w:rPr>
+      </w:pPr>
+      <w:r>
+        <w:rPr>
+          <w:b/>
+          <w:bCs/>
+          <w:lang w:val="fr-CH"/>
+        </w:rPr>
+        <w:t>Réponses possibles :</w:t>
+      </w:r>
+      <w:r>
+        <w:rPr>
+          <w:lang w:val="fr-CH"/>
+        </w:rPr>
+        <w:t xml:space="preserve"> </w:t>
+      </w:r>
+      <w:r>
+        <w:rPr>
+          <w:b/>
+          <w:bCs/>
+          <w:lang w:val="fr-CH"/>
+        </w:rPr>
+        <w:t>200 OK</w:t>
+      </w:r>
+      <w:r>
+        <w:rPr>
+          <w:lang w:val="fr-CH"/>
+        </w:rPr>
+        <w:t xml:space="preserve"> si l'utilisateur est trouvé, </w:t>
+      </w:r>
+      <w:r>
+        <w:rPr>
+          <w:b/>
+          <w:bCs/>
+          <w:lang w:val="fr-CH"/>
+        </w:rPr>
+        <w:t>404 Not Found</w:t>
+      </w:r>
+      <w:r>
+        <w:rPr>
+          <w:lang w:val="fr-CH"/>
+        </w:rPr>
+        <w:t xml:space="preserve"> si l'utilisateur n'est pas trouvé.</w:t>
+      </w:r>
+    </w:p>
+    <w:p>
+      <w:pPr>
+        <w:numPr>
+          <w:ilvl w:val="1"/>
+          <w:numId w:val="47"/>
+        </w:numPr>
+        <w:rPr>
+          <w:lang w:val="fr-CH"/>
+        </w:rPr>
+      </w:pPr>
+      <w:r>
+        <w:rPr>
+          <w:b/>
+          <w:bCs/>
+          <w:lang w:val="fr-CH"/>
+        </w:rPr>
+        <w:t>Réponse en cas de succès :</w:t>
+      </w:r>
+      <w:r>
+        <w:rPr>
+          <w:lang w:val="fr-CH"/>
+        </w:rPr>
+        <w:t xml:space="preserve"> Un objet </w:t>
+      </w:r>
+      <w:r>
+        <w:rPr>
+          <w:b/>
+          <w:bCs/>
+          <w:lang w:val="fr-CH"/>
+        </w:rPr>
+        <w:t>User</w:t>
+      </w:r>
+      <w:r>
+        <w:rPr>
+          <w:lang w:val="fr-CH"/>
+        </w:rPr>
+        <w:t xml:space="preserve"> contenant l'identifiant, le mot de passe, le prénom, le nom, l'email et le crédit de l'utilisateur.</w:t>
+      </w:r>
+    </w:p>
+    <w:p>
+      <w:pPr>
+        <w:numPr>
+          <w:ilvl w:val="0"/>
+          <w:numId w:val="47"/>
+        </w:numPr>
+        <w:rPr>
+          <w:lang w:val="fr-CH"/>
+        </w:rPr>
+      </w:pPr>
+      <w:r>
+        <w:rPr>
+          <w:b/>
+          <w:bCs/>
+          <w:lang w:val="fr-CH"/>
+        </w:rPr>
+        <w:t>Authentifier un utilisateur (POST /auth/login)</w:t>
+      </w:r>
+    </w:p>
+    <w:p>
+      <w:pPr>
+        <w:numPr>
+          <w:ilvl w:val="1"/>
+          <w:numId w:val="47"/>
+        </w:numPr>
+        <w:rPr>
+          <w:lang w:val="fr-CH"/>
+        </w:rPr>
+      </w:pPr>
+      <w:r>
+        <w:rPr>
+          <w:b/>
+          <w:bCs/>
+          <w:lang w:val="fr-CH"/>
+        </w:rPr>
+        <w:t>Exemple d'appel :</w:t>
+      </w:r>
+      <w:r>
+        <w:rPr>
+          <w:lang w:val="fr-CH"/>
+        </w:rPr>
+        <w:t xml:space="preserve"> </w:t>
+      </w:r>
+      <w:r>
+        <w:rPr>
+          <w:b/>
+          <w:bCs/>
+          <w:lang w:val="fr-CH"/>
+        </w:rPr>
+        <w:t>POST /auth/login</w:t>
+      </w:r>
+    </w:p>
+    <w:p>
+      <w:pPr>
+        <w:numPr>
+          <w:ilvl w:val="1"/>
+          <w:numId w:val="47"/>
+        </w:numPr>
+        <w:rPr>
+          <w:lang w:val="fr-CH"/>
+        </w:rPr>
+      </w:pPr>
+      <w:r>
+        <w:rPr>
+          <w:b/>
+          <w:bCs/>
+          <w:lang w:val="fr-CH"/>
+        </w:rPr>
+        <w:t>Corps de la requête :</w:t>
+      </w:r>
+      <w:r>
+        <w:rPr>
+          <w:lang w:val="fr-CH"/>
+        </w:rPr>
+        <w:t xml:space="preserve"> Un objet </w:t>
+      </w:r>
+      <w:r>
+        <w:rPr>
+          <w:b/>
+          <w:bCs/>
+          <w:lang w:val="fr-CH"/>
+        </w:rPr>
+        <w:t>LoginUser</w:t>
+      </w:r>
+      <w:r>
+        <w:rPr>
+          <w:lang w:val="fr-CH"/>
+        </w:rPr>
+        <w:t xml:space="preserve"> contenant le mot de passe et l'email de l'utilisateur.</w:t>
+      </w:r>
+    </w:p>
+    <w:p>
+      <w:pPr>
+        <w:numPr>
+          <w:ilvl w:val="1"/>
+          <w:numId w:val="47"/>
+        </w:numPr>
+        <w:rPr>
+          <w:lang w:val="fr-CH"/>
+        </w:rPr>
+      </w:pPr>
+      <w:r>
+        <w:rPr>
+          <w:b/>
+          <w:bCs/>
+          <w:lang w:val="fr-CH"/>
+        </w:rPr>
+        <w:t>Réponses possibles :</w:t>
+      </w:r>
+      <w:r>
+        <w:rPr>
+          <w:lang w:val="fr-CH"/>
+        </w:rPr>
+        <w:t xml:space="preserve"> </w:t>
+      </w:r>
+      <w:r>
+        <w:rPr>
+          <w:b/>
+          <w:bCs/>
+          <w:lang w:val="fr-CH"/>
+        </w:rPr>
+        <w:t>200 OK</w:t>
+      </w:r>
+      <w:r>
+        <w:rPr>
+          <w:lang w:val="fr-CH"/>
+        </w:rPr>
+        <w:t xml:space="preserve"> si l'authentification est réussie, </w:t>
+      </w:r>
+      <w:r>
+        <w:rPr>
+          <w:b/>
+          <w:bCs/>
+          <w:lang w:val="fr-CH"/>
+        </w:rPr>
+        <w:t>404 Not Found</w:t>
+      </w:r>
+      <w:r>
+        <w:rPr>
+          <w:lang w:val="fr-CH"/>
+        </w:rPr>
+        <w:t xml:space="preserve"> si l'authentification échoue.</w:t>
+      </w:r>
+    </w:p>
+    <w:p>
+      <w:pPr>
+        <w:numPr>
+          <w:ilvl w:val="1"/>
+          <w:numId w:val="47"/>
+        </w:numPr>
+        <w:rPr>
+          <w:lang w:val="fr-CH"/>
+        </w:rPr>
+      </w:pPr>
+      <w:r>
+        <w:rPr>
+          <w:b/>
+          <w:bCs/>
+          <w:lang w:val="fr-CH"/>
+        </w:rPr>
+        <w:t>Réponse en cas de succès :</w:t>
+      </w:r>
+      <w:r>
+        <w:rPr>
+          <w:lang w:val="fr-CH"/>
+        </w:rPr>
+        <w:t xml:space="preserve"> Un objet </w:t>
+      </w:r>
+      <w:r>
+        <w:rPr>
+          <w:b/>
+          <w:bCs/>
+          <w:lang w:val="fr-CH"/>
+        </w:rPr>
+        <w:t>Token</w:t>
+      </w:r>
+      <w:r>
+        <w:rPr>
+          <w:lang w:val="fr-CH"/>
+        </w:rPr>
+        <w:t xml:space="preserve"> contenant le token de l'utilisateur.</w:t>
+      </w:r>
+    </w:p>
+    <w:p>
+      <w:pPr>
+        <w:numPr>
+          <w:ilvl w:val="0"/>
+          <w:numId w:val="47"/>
+        </w:numPr>
+        <w:rPr>
+          <w:lang w:val="fr-CH"/>
+        </w:rPr>
+      </w:pPr>
+      <w:r>
+        <w:rPr>
+          <w:b/>
+          <w:bCs/>
+          <w:lang w:val="fr-CH"/>
+        </w:rPr>
+        <w:t>Enregistrer un utilisateur (POST /auth/register)</w:t>
+      </w:r>
+    </w:p>
+    <w:p>
+      <w:pPr>
+        <w:numPr>
+          <w:ilvl w:val="1"/>
+          <w:numId w:val="47"/>
+        </w:numPr>
+        <w:rPr>
+          <w:lang w:val="fr-CH"/>
+        </w:rPr>
+      </w:pPr>
+      <w:r>
+        <w:rPr>
+          <w:b/>
+          <w:bCs/>
+          <w:lang w:val="fr-CH"/>
+        </w:rPr>
+        <w:t>Exemple d'appel :</w:t>
+      </w:r>
+      <w:r>
+        <w:rPr>
+          <w:lang w:val="fr-CH"/>
+        </w:rPr>
+        <w:t xml:space="preserve"> </w:t>
+      </w:r>
+      <w:r>
+        <w:rPr>
+          <w:b/>
+          <w:bCs/>
+          <w:lang w:val="fr-CH"/>
+        </w:rPr>
+        <w:t>POST /auth/register</w:t>
+      </w:r>
+    </w:p>
+    <w:p>
+      <w:pPr>
+        <w:numPr>
+          <w:ilvl w:val="1"/>
+          <w:numId w:val="47"/>
+        </w:numPr>
+        <w:rPr>
+          <w:lang w:val="fr-CH"/>
+        </w:rPr>
+      </w:pPr>
+      <w:r>
+        <w:rPr>
+          <w:b/>
+          <w:bCs/>
+          <w:lang w:val="fr-CH"/>
+        </w:rPr>
+        <w:t>Corps de la requête :</w:t>
+      </w:r>
+      <w:r>
+        <w:rPr>
+          <w:lang w:val="fr-CH"/>
+        </w:rPr>
+        <w:t xml:space="preserve"> Un objet </w:t>
+      </w:r>
+      <w:r>
+        <w:rPr>
+          <w:b/>
+          <w:bCs/>
+          <w:lang w:val="fr-CH"/>
+        </w:rPr>
+        <w:t>RegisterUser</w:t>
+      </w:r>
+      <w:r>
+        <w:rPr>
+          <w:lang w:val="fr-CH"/>
+        </w:rPr>
+        <w:t xml:space="preserve"> contenant le mot de passe, le prénom, le nom et l'email de l'utilisateur.</w:t>
+      </w:r>
+    </w:p>
+    <w:p>
+      <w:pPr>
+        <w:numPr>
+          <w:ilvl w:val="1"/>
+          <w:numId w:val="47"/>
+        </w:numPr>
+        <w:rPr>
+          <w:lang w:val="fr-CH"/>
+        </w:rPr>
+      </w:pPr>
+      <w:r>
+        <w:rPr>
+          <w:b/>
+          <w:bCs/>
+          <w:lang w:val="fr-CH"/>
+        </w:rPr>
+        <w:t>Réponses possibles :</w:t>
+      </w:r>
+      <w:r>
+        <w:rPr>
+          <w:lang w:val="fr-CH"/>
+        </w:rPr>
+        <w:t xml:space="preserve"> </w:t>
+      </w:r>
+      <w:r>
+        <w:rPr>
+          <w:b/>
+          <w:bCs/>
+          <w:lang w:val="fr-CH"/>
+        </w:rPr>
+        <w:t>201 Created</w:t>
+      </w:r>
+      <w:r>
+        <w:rPr>
+          <w:lang w:val="fr-CH"/>
+        </w:rPr>
+        <w:t xml:space="preserve"> si l'enregistrement est réussi, </w:t>
+      </w:r>
+      <w:r>
+        <w:rPr>
+          <w:b/>
+          <w:bCs/>
+          <w:lang w:val="fr-CH"/>
+        </w:rPr>
+        <w:t>404 Not Found</w:t>
+      </w:r>
+      <w:r>
+        <w:rPr>
+          <w:lang w:val="fr-CH"/>
+        </w:rPr>
+        <w:t xml:space="preserve"> si l'enregistrement échoue, </w:t>
+      </w:r>
+      <w:r>
+        <w:rPr>
+          <w:b/>
+          <w:bCs/>
+          <w:lang w:val="fr-CH"/>
+        </w:rPr>
+        <w:t>409 Conflict</w:t>
+      </w:r>
+      <w:r>
+        <w:rPr>
+          <w:lang w:val="fr-CH"/>
+        </w:rPr>
+        <w:t xml:space="preserve"> si l'email existe déjà.</w:t>
+      </w:r>
+    </w:p>
+    <w:p>
+      <w:pPr>
+        <w:numPr>
+          <w:ilvl w:val="0"/>
+          <w:numId w:val="47"/>
+        </w:numPr>
+        <w:rPr>
+          <w:lang w:val="fr-CH"/>
+        </w:rPr>
+      </w:pPr>
+      <w:r>
+        <w:rPr>
+          <w:b/>
+          <w:bCs/>
+          <w:lang w:val="fr-CH"/>
+        </w:rPr>
+        <w:t>Obtenir une offre (GET /bids/{id})</w:t>
+      </w:r>
+    </w:p>
+    <w:p>
+      <w:pPr>
+        <w:numPr>
+          <w:ilvl w:val="1"/>
+          <w:numId w:val="47"/>
+        </w:numPr>
+        <w:rPr>
+          <w:lang w:val="fr-CH"/>
+        </w:rPr>
+      </w:pPr>
+      <w:r>
+        <w:rPr>
+          <w:b/>
+          <w:bCs/>
+          <w:lang w:val="fr-CH"/>
+        </w:rPr>
+        <w:t>Exemple d'appel :</w:t>
+      </w:r>
+      <w:r>
+        <w:rPr>
+          <w:lang w:val="fr-CH"/>
+        </w:rPr>
+        <w:t xml:space="preserve"> </w:t>
+      </w:r>
+      <w:r>
+        <w:rPr>
+          <w:b/>
+          <w:bCs/>
+          <w:lang w:val="fr-CH"/>
+        </w:rPr>
+        <w:t>GET /bids/1</w:t>
+      </w:r>
+    </w:p>
+    <w:p>
+      <w:pPr>
+        <w:numPr>
+          <w:ilvl w:val="1"/>
+          <w:numId w:val="47"/>
+        </w:numPr>
+        <w:rPr>
+          <w:lang w:val="fr-CH"/>
+        </w:rPr>
+      </w:pPr>
+      <w:r>
+        <w:rPr>
+          <w:b/>
+          <w:bCs/>
+          <w:lang w:val="fr-CH"/>
+        </w:rPr>
+        <w:t>Paramètre requis :</w:t>
+      </w:r>
+      <w:r>
+        <w:rPr>
+          <w:lang w:val="fr-CH"/>
+        </w:rPr>
+        <w:t xml:space="preserve"> </w:t>
+      </w:r>
+      <w:r>
+        <w:rPr>
+          <w:b/>
+          <w:bCs/>
+          <w:lang w:val="fr-CH"/>
+        </w:rPr>
+        <w:t>id</w:t>
+      </w:r>
+      <w:r>
+        <w:rPr>
+          <w:lang w:val="fr-CH"/>
+        </w:rPr>
+        <w:t xml:space="preserve"> (int32) - L'identifiant de l'offre à obtenir.</w:t>
+      </w:r>
+    </w:p>
+    <w:p>
+      <w:pPr>
+        <w:numPr>
+          <w:ilvl w:val="1"/>
+          <w:numId w:val="47"/>
+        </w:numPr>
+        <w:rPr>
+          <w:lang w:val="fr-CH"/>
+        </w:rPr>
+      </w:pPr>
+      <w:r>
+        <w:rPr>
+          <w:b/>
+          <w:bCs/>
+          <w:lang w:val="fr-CH"/>
+        </w:rPr>
+        <w:t>Réponses possibles :</w:t>
+      </w:r>
+      <w:r>
+        <w:rPr>
+          <w:lang w:val="fr-CH"/>
+        </w:rPr>
+        <w:t xml:space="preserve"> </w:t>
+      </w:r>
+      <w:r>
+        <w:rPr>
+          <w:b/>
+          <w:bCs/>
+          <w:lang w:val="fr-CH"/>
+        </w:rPr>
+        <w:t>200 OK</w:t>
+      </w:r>
+      <w:r>
+        <w:rPr>
+          <w:lang w:val="fr-CH"/>
+        </w:rPr>
+        <w:t xml:space="preserve"> si l'offre est trouvée, </w:t>
+      </w:r>
+      <w:r>
+        <w:rPr>
+          <w:b/>
+          <w:bCs/>
+          <w:lang w:val="fr-CH"/>
+        </w:rPr>
+        <w:t>404 Not Found</w:t>
+      </w:r>
+      <w:r>
+        <w:rPr>
+          <w:lang w:val="fr-CH"/>
+        </w:rPr>
+        <w:t xml:space="preserve"> si l'offre n'est pas trouvée.</w:t>
+      </w:r>
+    </w:p>
+    <w:p>
+      <w:pPr>
+        <w:numPr>
+          <w:ilvl w:val="1"/>
+          <w:numId w:val="47"/>
+        </w:numPr>
+        <w:rPr>
+          <w:lang w:val="fr-CH"/>
+        </w:rPr>
+      </w:pPr>
+      <w:r>
+        <w:rPr>
+          <w:b/>
+          <w:bCs/>
+          <w:lang w:val="fr-CH"/>
+        </w:rPr>
+        <w:t>Réponse en cas de succès :</w:t>
+      </w:r>
+      <w:r>
+        <w:rPr>
+          <w:lang w:val="fr-CH"/>
+        </w:rPr>
+        <w:t xml:space="preserve"> Un objet </w:t>
+      </w:r>
+      <w:r>
+        <w:rPr>
+          <w:b/>
+          <w:bCs/>
+          <w:lang w:val="fr-CH"/>
+        </w:rPr>
+        <w:t>Bid</w:t>
+      </w:r>
+      <w:r>
+        <w:rPr>
+          <w:lang w:val="fr-CH"/>
+        </w:rPr>
+        <w:t xml:space="preserve"> contenant l'identifiant de l'offre, le montant de l'offre, l'identifiant de l'utilisateur faisant l'offre et l'identifiant de l'article sur lequel l'offre est faite.</w:t>
+      </w:r>
+    </w:p>
+    <w:p>
+      <w:pPr>
+        <w:numPr>
+          <w:ilvl w:val="0"/>
+          <w:numId w:val="48"/>
+        </w:numPr>
+        <w:rPr>
+          <w:lang w:val="fr-CH"/>
+        </w:rPr>
+      </w:pPr>
+      <w:r>
+        <w:rPr>
+          <w:b/>
+          <w:bCs/>
+          <w:lang w:val="fr-CH"/>
+        </w:rPr>
+        <w:t>Créer une offre (POST /bids)</w:t>
+      </w:r>
+    </w:p>
+    <w:p>
+      <w:pPr>
+        <w:numPr>
+          <w:ilvl w:val="1"/>
+          <w:numId w:val="48"/>
+        </w:numPr>
+        <w:rPr>
+          <w:lang w:val="fr-CH"/>
+        </w:rPr>
+      </w:pPr>
+      <w:r>
+        <w:rPr>
+          <w:b/>
+          <w:bCs/>
+          <w:lang w:val="fr-CH"/>
+        </w:rPr>
+        <w:t>Exemple d'appel :</w:t>
+      </w:r>
+      <w:r>
+        <w:rPr>
+          <w:lang w:val="fr-CH"/>
+        </w:rPr>
+        <w:t xml:space="preserve"> </w:t>
+      </w:r>
+      <w:r>
+        <w:rPr>
+          <w:b/>
+          <w:bCs/>
+          <w:lang w:val="fr-CH"/>
+        </w:rPr>
+        <w:t>POST /bids</w:t>
+      </w:r>
+    </w:p>
+    <w:p>
+      <w:pPr>
+        <w:numPr>
+          <w:ilvl w:val="1"/>
+          <w:numId w:val="48"/>
+        </w:numPr>
+        <w:rPr>
+          <w:lang w:val="fr-CH"/>
+        </w:rPr>
+      </w:pPr>
+      <w:r>
+        <w:rPr>
+          <w:b/>
+          <w:bCs/>
+          <w:lang w:val="fr-CH"/>
+        </w:rPr>
+        <w:t>Corps de la requête :</w:t>
+      </w:r>
+      <w:r>
+        <w:rPr>
+          <w:lang w:val="fr-CH"/>
+        </w:rPr>
+        <w:t xml:space="preserve"> Un objet </w:t>
+      </w:r>
+      <w:r>
+        <w:rPr>
+          <w:b/>
+          <w:bCs/>
+          <w:lang w:val="fr-CH"/>
+        </w:rPr>
+        <w:t>Bid</w:t>
+      </w:r>
+      <w:r>
+        <w:rPr>
+          <w:lang w:val="fr-CH"/>
+        </w:rPr>
+        <w:t xml:space="preserve"> contenant le montant de l'offre, l'identifiant de l'utilisateur faisant l'offre et l'identifiant de l'article sur lequel l'offre est faite.</w:t>
+      </w:r>
+    </w:p>
+    <w:p>
+      <w:pPr>
+        <w:numPr>
+          <w:ilvl w:val="1"/>
+          <w:numId w:val="48"/>
+        </w:numPr>
+        <w:rPr>
+          <w:lang w:val="fr-CH"/>
+        </w:rPr>
+      </w:pPr>
+      <w:r>
+        <w:rPr>
+          <w:b/>
+          <w:bCs/>
+          <w:lang w:val="fr-CH"/>
+        </w:rPr>
+        <w:t>Réponses possibles :</w:t>
+      </w:r>
+      <w:r>
+        <w:rPr>
+          <w:lang w:val="fr-CH"/>
+        </w:rPr>
+        <w:t xml:space="preserve"> </w:t>
+      </w:r>
+      <w:r>
+        <w:rPr>
+          <w:b/>
+          <w:bCs/>
+          <w:lang w:val="fr-CH"/>
+        </w:rPr>
+        <w:t>201 Created</w:t>
+      </w:r>
+      <w:r>
+        <w:rPr>
+          <w:lang w:val="fr-CH"/>
+        </w:rPr>
+        <w:t xml:space="preserve"> si l'offre est créée, </w:t>
+      </w:r>
+      <w:r>
+        <w:rPr>
+          <w:b/>
+          <w:bCs/>
+          <w:lang w:val="fr-CH"/>
+        </w:rPr>
+        <w:t>400 Bad Request</w:t>
+      </w:r>
+      <w:r>
+        <w:rPr>
+          <w:lang w:val="fr-CH"/>
+        </w:rPr>
+        <w:t xml:space="preserve"> si les informations fournies sont invalides.</w:t>
+      </w:r>
+    </w:p>
+    <w:p>
+      <w:pPr>
+        <w:numPr>
+          <w:ilvl w:val="1"/>
+          <w:numId w:val="48"/>
+        </w:numPr>
+        <w:rPr>
+          <w:lang w:val="fr-CH"/>
+        </w:rPr>
+      </w:pPr>
+      <w:r>
+        <w:rPr>
+          <w:b/>
+          <w:bCs/>
+          <w:lang w:val="fr-CH"/>
+        </w:rPr>
+        <w:t>Réponse en cas de succès :</w:t>
+      </w:r>
+      <w:r>
+        <w:rPr>
+          <w:lang w:val="fr-CH"/>
+        </w:rPr>
+        <w:t xml:space="preserve"> Un objet </w:t>
+      </w:r>
+      <w:r>
+        <w:rPr>
+          <w:b/>
+          <w:bCs/>
+          <w:lang w:val="fr-CH"/>
+        </w:rPr>
+        <w:t>Bid</w:t>
+      </w:r>
+      <w:r>
+        <w:rPr>
+          <w:lang w:val="fr-CH"/>
+        </w:rPr>
+        <w:t xml:space="preserve"> contenant l'identifiant de la nouvelle offre, le montant de l'offre, l'identifiant de l'utilisateur ayant fait l'offre et l'identifiant de l'article sur lequel l'offre a été faite.</w:t>
+      </w:r>
+    </w:p>
+    <w:p>
+      <w:pPr>
+        <w:numPr>
+          <w:ilvl w:val="0"/>
+          <w:numId w:val="48"/>
+        </w:numPr>
+        <w:rPr>
+          <w:lang w:val="fr-CH"/>
+        </w:rPr>
+      </w:pPr>
+      <w:r>
+        <w:rPr>
+          <w:b/>
+          <w:bCs/>
+          <w:lang w:val="fr-CH"/>
+        </w:rPr>
+        <w:t>Obtenir un article (GET /items/{id})</w:t>
+      </w:r>
+    </w:p>
+    <w:p>
+      <w:pPr>
+        <w:numPr>
+          <w:ilvl w:val="1"/>
+          <w:numId w:val="48"/>
+        </w:numPr>
+        <w:rPr>
+          <w:lang w:val="fr-CH"/>
+        </w:rPr>
+      </w:pPr>
+      <w:r>
+        <w:rPr>
+          <w:b/>
+          <w:bCs/>
+          <w:lang w:val="fr-CH"/>
+        </w:rPr>
+        <w:t>Exemple d'appel :</w:t>
+      </w:r>
+      <w:r>
+        <w:rPr>
+          <w:lang w:val="fr-CH"/>
+        </w:rPr>
+        <w:t xml:space="preserve"> </w:t>
+      </w:r>
+      <w:r>
+        <w:rPr>
+          <w:b/>
+          <w:bCs/>
+          <w:lang w:val="fr-CH"/>
+        </w:rPr>
+        <w:t>GET /items/1</w:t>
+      </w:r>
+    </w:p>
+    <w:p>
+      <w:pPr>
+        <w:numPr>
+          <w:ilvl w:val="1"/>
+          <w:numId w:val="48"/>
+        </w:numPr>
+        <w:rPr>
+          <w:lang w:val="fr-CH"/>
+        </w:rPr>
+      </w:pPr>
+      <w:r>
+        <w:rPr>
+          <w:b/>
+          <w:bCs/>
+          <w:lang w:val="fr-CH"/>
+        </w:rPr>
+        <w:t>Paramètre requis :</w:t>
+      </w:r>
+      <w:r>
+        <w:rPr>
+          <w:lang w:val="fr-CH"/>
+        </w:rPr>
+        <w:t xml:space="preserve"> </w:t>
+      </w:r>
+      <w:r>
+        <w:rPr>
+          <w:b/>
+          <w:bCs/>
+          <w:lang w:val="fr-CH"/>
+        </w:rPr>
+        <w:t>id</w:t>
+      </w:r>
+      <w:r>
+        <w:rPr>
+          <w:lang w:val="fr-CH"/>
+        </w:rPr>
+        <w:t xml:space="preserve"> (int32) - L'identifiant de l'article à obtenir.</w:t>
+      </w:r>
+    </w:p>
+    <w:p>
+      <w:pPr>
+        <w:numPr>
+          <w:ilvl w:val="1"/>
+          <w:numId w:val="48"/>
+        </w:numPr>
+        <w:rPr>
+          <w:lang w:val="fr-CH"/>
+        </w:rPr>
+      </w:pPr>
+      <w:r>
+        <w:rPr>
+          <w:b/>
+          <w:bCs/>
+          <w:lang w:val="fr-CH"/>
+        </w:rPr>
+        <w:t>Réponses possibles :</w:t>
+      </w:r>
+      <w:r>
+        <w:rPr>
+          <w:lang w:val="fr-CH"/>
+        </w:rPr>
+        <w:t xml:space="preserve"> </w:t>
+      </w:r>
+      <w:r>
+        <w:rPr>
+          <w:b/>
+          <w:bCs/>
+          <w:lang w:val="fr-CH"/>
+        </w:rPr>
+        <w:t>200 OK</w:t>
+      </w:r>
+      <w:r>
+        <w:rPr>
+          <w:lang w:val="fr-CH"/>
+        </w:rPr>
+        <w:t xml:space="preserve"> si l'article est trouvé, </w:t>
+      </w:r>
+      <w:r>
+        <w:rPr>
+          <w:b/>
+          <w:bCs/>
+          <w:lang w:val="fr-CH"/>
+        </w:rPr>
+        <w:t>404 Not Found</w:t>
+      </w:r>
+      <w:r>
+        <w:rPr>
+          <w:lang w:val="fr-CH"/>
+        </w:rPr>
+        <w:t xml:space="preserve"> si l'article n'est pas trouvé.</w:t>
+      </w:r>
+    </w:p>
+    <w:p>
+      <w:pPr>
+        <w:numPr>
+          <w:ilvl w:val="1"/>
+          <w:numId w:val="48"/>
+        </w:numPr>
+        <w:rPr>
+          <w:lang w:val="fr-CH"/>
+        </w:rPr>
+      </w:pPr>
+      <w:r>
+        <w:rPr>
+          <w:b/>
+          <w:bCs/>
+          <w:lang w:val="fr-CH"/>
+        </w:rPr>
+        <w:t>Réponse en cas de succès :</w:t>
+      </w:r>
+      <w:r>
+        <w:rPr>
+          <w:lang w:val="fr-CH"/>
+        </w:rPr>
+        <w:t xml:space="preserve"> Un objet </w:t>
+      </w:r>
+      <w:r>
+        <w:rPr>
+          <w:b/>
+          <w:bCs/>
+          <w:lang w:val="fr-CH"/>
+        </w:rPr>
+        <w:t>Item</w:t>
+      </w:r>
+      <w:r>
+        <w:rPr>
+          <w:lang w:val="fr-CH"/>
+        </w:rPr>
+        <w:t xml:space="preserve"> contenant l'identifiant de l'article, le titre, la description, le prix de départ, l'état, l'identifiant du vendeur et l'identifiant de l'offre gagnante.</w:t>
+      </w:r>
+    </w:p>
+    <w:p>
+      <w:pPr>
+        <w:numPr>
+          <w:ilvl w:val="0"/>
+          <w:numId w:val="48"/>
+        </w:numPr>
+        <w:rPr>
+          <w:lang w:val="fr-CH"/>
+        </w:rPr>
+      </w:pPr>
+      <w:r>
+        <w:rPr>
+          <w:b/>
+          <w:bCs/>
+          <w:lang w:val="fr-CH"/>
+        </w:rPr>
+        <w:t>Créer un article (POST /items)</w:t>
+      </w:r>
+    </w:p>
+    <w:p>
+      <w:pPr>
+        <w:numPr>
+          <w:ilvl w:val="1"/>
+          <w:numId w:val="48"/>
+        </w:numPr>
+        <w:rPr>
+          <w:lang w:val="fr-CH"/>
+        </w:rPr>
+      </w:pPr>
+      <w:r>
+        <w:rPr>
+          <w:b/>
+          <w:bCs/>
+          <w:lang w:val="fr-CH"/>
+        </w:rPr>
+        <w:t>Exemple d'appel :</w:t>
+      </w:r>
+      <w:r>
+        <w:rPr>
+          <w:lang w:val="fr-CH"/>
+        </w:rPr>
+        <w:t xml:space="preserve"> </w:t>
+      </w:r>
+      <w:r>
+        <w:rPr>
+          <w:b/>
+          <w:bCs/>
+          <w:lang w:val="fr-CH"/>
+        </w:rPr>
+        <w:t>POST /items</w:t>
+      </w:r>
+    </w:p>
+    <w:p>
+      <w:pPr>
+        <w:numPr>
+          <w:ilvl w:val="1"/>
+          <w:numId w:val="48"/>
+        </w:numPr>
+        <w:rPr>
+          <w:lang w:val="fr-CH"/>
+        </w:rPr>
+      </w:pPr>
+      <w:r>
+        <w:rPr>
+          <w:b/>
+          <w:bCs/>
+          <w:lang w:val="fr-CH"/>
+        </w:rPr>
+        <w:t>Corps de la requête :</w:t>
+      </w:r>
+      <w:r>
+        <w:rPr>
+          <w:lang w:val="fr-CH"/>
+        </w:rPr>
+        <w:t xml:space="preserve"> Un objet </w:t>
+      </w:r>
+      <w:r>
+        <w:rPr>
+          <w:b/>
+          <w:bCs/>
+          <w:lang w:val="fr-CH"/>
+        </w:rPr>
+        <w:t>Item</w:t>
+      </w:r>
+      <w:r>
+        <w:rPr>
+          <w:lang w:val="fr-CH"/>
+        </w:rPr>
+        <w:t xml:space="preserve"> contenant le titre, la description, le prix de départ, l'état et l'identifiant du vendeur.</w:t>
+      </w:r>
+    </w:p>
+    <w:p>
+      <w:pPr>
+        <w:numPr>
+          <w:ilvl w:val="1"/>
+          <w:numId w:val="48"/>
+        </w:numPr>
+        <w:rPr>
+          <w:lang w:val="fr-CH"/>
+        </w:rPr>
+      </w:pPr>
+      <w:r>
+        <w:rPr>
+          <w:b/>
+          <w:bCs/>
+          <w:lang w:val="fr-CH"/>
+        </w:rPr>
+        <w:t>Réponses possibles :</w:t>
+      </w:r>
+      <w:r>
+        <w:rPr>
+          <w:lang w:val="fr-CH"/>
+        </w:rPr>
+        <w:t xml:space="preserve"> </w:t>
+      </w:r>
+      <w:r>
+        <w:rPr>
+          <w:b/>
+          <w:bCs/>
+          <w:lang w:val="fr-CH"/>
+        </w:rPr>
+        <w:t>201 Created</w:t>
+      </w:r>
+      <w:r>
+        <w:rPr>
+          <w:lang w:val="fr-CH"/>
+        </w:rPr>
+        <w:t xml:space="preserve"> si l'article est créé, </w:t>
+      </w:r>
+      <w:r>
+        <w:rPr>
+          <w:b/>
+          <w:bCs/>
+          <w:lang w:val="fr-CH"/>
+        </w:rPr>
+        <w:t>400 Bad Request</w:t>
+      </w:r>
+      <w:r>
+        <w:rPr>
+          <w:lang w:val="fr-CH"/>
+        </w:rPr>
+        <w:t xml:space="preserve"> si les informations fournies sont invalides.</w:t>
+      </w:r>
+    </w:p>
+    <w:p>
+      <w:pPr>
+        <w:numPr>
+          <w:ilvl w:val="1"/>
+          <w:numId w:val="48"/>
+        </w:numPr>
+        <w:rPr>
+          <w:lang w:val="fr-CH"/>
+        </w:rPr>
+      </w:pPr>
+      <w:r>
+        <w:rPr>
+          <w:b/>
+          <w:bCs/>
+          <w:lang w:val="fr-CH"/>
+        </w:rPr>
+        <w:t>Réponse en cas de succès :</w:t>
+      </w:r>
+      <w:r>
+        <w:rPr>
+          <w:lang w:val="fr-CH"/>
+        </w:rPr>
+        <w:t xml:space="preserve"> Un objet </w:t>
+      </w:r>
+      <w:r>
+        <w:rPr>
+          <w:b/>
+          <w:bCs/>
+          <w:lang w:val="fr-CH"/>
+        </w:rPr>
+        <w:t>Item</w:t>
+      </w:r>
+      <w:r>
+        <w:rPr>
+          <w:lang w:val="fr-CH"/>
+        </w:rPr>
+        <w:t xml:space="preserve"> contenant l'identifiant du nouvel article, le titre, la description, le prix de départ, l'état, l'identifiant du vendeur et l'identifiant de l'offre gagnante (nul au départ).</w:t>
+      </w:r>
+    </w:p>
+    <w:p>
+      <w:pPr>
+        <w:numPr>
+          <w:ilvl w:val="0"/>
+          <w:numId w:val="48"/>
+        </w:numPr>
+        <w:rPr>
+          <w:lang w:val="fr-CH"/>
+        </w:rPr>
+      </w:pPr>
+      <w:r>
+        <w:rPr>
+          <w:b/>
+          <w:bCs/>
+          <w:lang w:val="fr-CH"/>
+        </w:rPr>
+        <w:t>Mettre à jour un article (PUT /items/{id})</w:t>
+      </w:r>
+    </w:p>
+    <w:p>
+      <w:pPr>
+        <w:numPr>
+          <w:ilvl w:val="1"/>
+          <w:numId w:val="48"/>
+        </w:numPr>
+        <w:rPr>
+          <w:lang w:val="fr-CH"/>
+        </w:rPr>
+      </w:pPr>
+      <w:r>
+        <w:rPr>
+          <w:b/>
+          <w:bCs/>
+          <w:lang w:val="fr-CH"/>
+        </w:rPr>
+        <w:lastRenderedPageBreak/>
+        <w:t>Exemple d'appel :</w:t>
+      </w:r>
+      <w:r>
+        <w:rPr>
+          <w:lang w:val="fr-CH"/>
+        </w:rPr>
+        <w:t xml:space="preserve"> </w:t>
+      </w:r>
+      <w:r>
+        <w:rPr>
+          <w:b/>
+          <w:bCs/>
+          <w:lang w:val="fr-CH"/>
+        </w:rPr>
+        <w:t>PUT /items/1</w:t>
+      </w:r>
+    </w:p>
+    <w:p>
+      <w:pPr>
+        <w:numPr>
+          <w:ilvl w:val="1"/>
+          <w:numId w:val="48"/>
+        </w:numPr>
+        <w:rPr>
+          <w:lang w:val="fr-CH"/>
+        </w:rPr>
+      </w:pPr>
+      <w:r>
+        <w:rPr>
+          <w:b/>
+          <w:bCs/>
+          <w:lang w:val="fr-CH"/>
+        </w:rPr>
+        <w:t>Paramètre requis :</w:t>
+      </w:r>
+      <w:r>
+        <w:rPr>
+          <w:lang w:val="fr-CH"/>
+        </w:rPr>
+        <w:t xml:space="preserve"> </w:t>
+      </w:r>
+      <w:r>
+        <w:rPr>
+          <w:b/>
+          <w:bCs/>
+          <w:lang w:val="fr-CH"/>
+        </w:rPr>
+        <w:t>id</w:t>
+      </w:r>
+      <w:r>
+        <w:rPr>
+          <w:lang w:val="fr-CH"/>
+        </w:rPr>
+        <w:t xml:space="preserve"> (int32) - L'identifiant de l'article à mettre à jour.</w:t>
+      </w:r>
+    </w:p>
+    <w:p>
+      <w:pPr>
+        <w:numPr>
+          <w:ilvl w:val="1"/>
+          <w:numId w:val="48"/>
+        </w:numPr>
+        <w:rPr>
+          <w:lang w:val="fr-CH"/>
+        </w:rPr>
+      </w:pPr>
+      <w:r>
+        <w:rPr>
+          <w:b/>
+          <w:bCs/>
+          <w:lang w:val="fr-CH"/>
+        </w:rPr>
+        <w:t>Corps de la requête :</w:t>
+      </w:r>
+      <w:r>
+        <w:rPr>
+          <w:lang w:val="fr-CH"/>
+        </w:rPr>
+        <w:t xml:space="preserve"> Un objet </w:t>
+      </w:r>
+      <w:r>
+        <w:rPr>
+          <w:b/>
+          <w:bCs/>
+          <w:lang w:val="fr-CH"/>
+        </w:rPr>
+        <w:t>Item</w:t>
+      </w:r>
+      <w:r>
+        <w:rPr>
+          <w:lang w:val="fr-CH"/>
+        </w:rPr>
+        <w:t xml:space="preserve"> contenant le titre, la description, le prix de départ, l'état, l'identifiant du vendeur et l'identifiant de l'offre gagnante (si applicable).</w:t>
+      </w:r>
+    </w:p>
+    <w:p>
+      <w:pPr>
+        <w:numPr>
+          <w:ilvl w:val="1"/>
+          <w:numId w:val="48"/>
+        </w:numPr>
+        <w:rPr>
+          <w:lang w:val="fr-CH"/>
+        </w:rPr>
+      </w:pPr>
+      <w:r>
+        <w:rPr>
+          <w:b/>
+          <w:bCs/>
+          <w:lang w:val="fr-CH"/>
+        </w:rPr>
+        <w:t>Réponses possibles :</w:t>
+      </w:r>
+      <w:r>
+        <w:rPr>
+          <w:lang w:val="fr-CH"/>
+        </w:rPr>
+        <w:t xml:space="preserve"> </w:t>
+      </w:r>
+      <w:r>
+        <w:rPr>
+          <w:b/>
+          <w:bCs/>
+          <w:lang w:val="fr-CH"/>
+        </w:rPr>
+        <w:t>200 OK</w:t>
+      </w:r>
+      <w:r>
+        <w:rPr>
+          <w:lang w:val="fr-CH"/>
+        </w:rPr>
+        <w:t xml:space="preserve"> si la mise à jour est réussie, </w:t>
+      </w:r>
+      <w:r>
+        <w:rPr>
+          <w:b/>
+          <w:bCs/>
+          <w:lang w:val="fr-CH"/>
+        </w:rPr>
+        <w:t>400 Bad Request</w:t>
+      </w:r>
+      <w:r>
+        <w:rPr>
+          <w:lang w:val="fr-CH"/>
+        </w:rPr>
+        <w:t xml:space="preserve"> si les informations fournies sont invalides, </w:t>
+      </w:r>
+      <w:r>
+        <w:rPr>
+          <w:b/>
+          <w:bCs/>
+          <w:lang w:val="fr-CH"/>
+        </w:rPr>
+        <w:t>404 Not Found</w:t>
+      </w:r>
+      <w:r>
+        <w:rPr>
+          <w:lang w:val="fr-CH"/>
+        </w:rPr>
+        <w:t xml:space="preserve"> si l'article n'est pas trouvé.</w:t>
+      </w:r>
+    </w:p>
+    <w:p>
+      <w:pPr>
+        <w:numPr>
+          <w:ilvl w:val="1"/>
+          <w:numId w:val="48"/>
+        </w:numPr>
+        <w:rPr>
+          <w:lang w:val="fr-CH"/>
+        </w:rPr>
+      </w:pPr>
+      <w:r>
+        <w:rPr>
+          <w:b/>
+          <w:bCs/>
+          <w:lang w:val="fr-CH"/>
+        </w:rPr>
+        <w:t>Réponse en cas de succès :</w:t>
+      </w:r>
+      <w:r>
+        <w:rPr>
+          <w:lang w:val="fr-CH"/>
+        </w:rPr>
+        <w:t xml:space="preserve"> Un objet </w:t>
+      </w:r>
+      <w:r>
+        <w:rPr>
+          <w:b/>
+          <w:bCs/>
+          <w:lang w:val="fr-CH"/>
+        </w:rPr>
+        <w:t>Item</w:t>
+      </w:r>
+      <w:r>
+        <w:rPr>
+          <w:lang w:val="fr-CH"/>
+        </w:rPr>
+        <w:t xml:space="preserve"> contenant l'identifiant de l'article mis à jour, le titre, la description, le prix de départ, l'état, l'identifiant du vendeur et l'identifiant de l'offre gagnante (si applicable).</w:t>
+      </w:r>
+    </w:p>
+    <w:p>
+      <w:pPr>
+        <w:numPr>
+          <w:ilvl w:val="0"/>
+          <w:numId w:val="49"/>
+        </w:numPr>
+        <w:rPr>
+          <w:lang w:val="fr-CH"/>
+        </w:rPr>
+      </w:pPr>
+      <w:r>
+        <w:rPr>
+          <w:b/>
+          <w:bCs/>
+          <w:lang w:val="fr-CH"/>
+        </w:rPr>
+        <w:t>Supprimer un article (DELETE /items/{id})</w:t>
+      </w:r>
+    </w:p>
+    <w:p>
+      <w:pPr>
+        <w:numPr>
+          <w:ilvl w:val="1"/>
+          <w:numId w:val="49"/>
+        </w:numPr>
+        <w:rPr>
+          <w:lang w:val="fr-CH"/>
+        </w:rPr>
+      </w:pPr>
+      <w:r>
+        <w:rPr>
+          <w:b/>
+          <w:bCs/>
+          <w:lang w:val="fr-CH"/>
+        </w:rPr>
+        <w:t>Exemple d'appel :</w:t>
+      </w:r>
+      <w:r>
+        <w:rPr>
+          <w:lang w:val="fr-CH"/>
+        </w:rPr>
+        <w:t xml:space="preserve"> </w:t>
+      </w:r>
+      <w:r>
+        <w:rPr>
+          <w:b/>
+          <w:bCs/>
+          <w:lang w:val="fr-CH"/>
+        </w:rPr>
+        <w:t>DELETE /items/1</w:t>
+      </w:r>
+    </w:p>
+    <w:p>
+      <w:pPr>
+        <w:numPr>
+          <w:ilvl w:val="1"/>
+          <w:numId w:val="49"/>
+        </w:numPr>
+        <w:rPr>
+          <w:lang w:val="fr-CH"/>
+        </w:rPr>
+      </w:pPr>
+      <w:r>
+        <w:rPr>
+          <w:b/>
+          <w:bCs/>
+          <w:lang w:val="fr-CH"/>
+        </w:rPr>
+        <w:t>Paramètre requis :</w:t>
+      </w:r>
+      <w:r>
+        <w:rPr>
+          <w:lang w:val="fr-CH"/>
+        </w:rPr>
+        <w:t xml:space="preserve"> </w:t>
+      </w:r>
+      <w:r>
+        <w:rPr>
+          <w:b/>
+          <w:bCs/>
+          <w:lang w:val="fr-CH"/>
+        </w:rPr>
+        <w:t>id</w:t>
+      </w:r>
+      <w:r>
+        <w:rPr>
+          <w:lang w:val="fr-CH"/>
+        </w:rPr>
+        <w:t xml:space="preserve"> (int32) - L'identifiant de l'article à supprimer.</w:t>
+      </w:r>
+    </w:p>
+    <w:p>
+      <w:pPr>
+        <w:numPr>
+          <w:ilvl w:val="1"/>
+          <w:numId w:val="49"/>
+        </w:numPr>
+        <w:rPr>
+          <w:lang w:val="fr-CH"/>
+        </w:rPr>
+      </w:pPr>
+      <w:r>
+        <w:rPr>
+          <w:b/>
+          <w:bCs/>
+          <w:lang w:val="fr-CH"/>
+        </w:rPr>
+        <w:t>Réponses possibles :</w:t>
+      </w:r>
+      <w:r>
+        <w:rPr>
+          <w:lang w:val="fr-CH"/>
+        </w:rPr>
+        <w:t xml:space="preserve"> </w:t>
+      </w:r>
+      <w:r>
+        <w:rPr>
+          <w:b/>
+          <w:bCs/>
+          <w:lang w:val="fr-CH"/>
+        </w:rPr>
+        <w:t>204 No Content</w:t>
+      </w:r>
+      <w:r>
+        <w:rPr>
+          <w:lang w:val="fr-CH"/>
+        </w:rPr>
+        <w:t xml:space="preserve"> si la suppression est réussie, </w:t>
+      </w:r>
+      <w:r>
+        <w:rPr>
+          <w:b/>
+          <w:bCs/>
+          <w:lang w:val="fr-CH"/>
+        </w:rPr>
+        <w:t>404 Not Found</w:t>
+      </w:r>
+      <w:r>
+        <w:rPr>
+          <w:lang w:val="fr-CH"/>
+        </w:rPr>
+        <w:t xml:space="preserve"> if l'article n'est pas trouvé.</w:t>
+      </w:r>
+    </w:p>
+    <w:p>
+      <w:pPr>
+        <w:rPr>
+          <w:lang w:val="fr-CH"/>
+        </w:rPr>
       </w:pPr>
     </w:p>
     <w:sectPr>
@@ -7740,18 +9315,8 @@
                     <w:w w:val="155"/>
                     <w:sz w:val="28"/>
                   </w:rPr>
-                  <w:t>ETML-</w:t>
+                  <w:t>ETML-Eĩ</w:t>
                 </w:r>
-                <w:proofErr w:type="spellStart"/>
-                <w:r>
-                  <w:rPr>
-                    <w:rFonts w:ascii="Verdana" w:hAnsi="Verdana"/>
-                    <w:w w:val="155"/>
-                    <w:sz w:val="28"/>
-                  </w:rPr>
-                  <w:t>Eĩ</w:t>
-                </w:r>
-                <w:proofErr w:type="spellEnd"/>
               </w:p>
             </w:txbxContent>
           </v:textbox>
@@ -9559,6 +11124,123 @@
     </w:lvl>
   </w:abstractNum>
   <w:abstractNum w:abstractNumId="10" w15:restartNumberingAfterBreak="0">
+    <w:nsid w:val="110116F5"/>
+    <w:multiLevelType w:val="multilevel"/>
+    <w:tmpl w:val="E3087000"/>
+    <w:lvl w:ilvl="0">
+      <w:start w:val="9"/>
+      <w:numFmt w:val="decimal"/>
+      <w:lvlText w:val="%1."/>
+      <w:lvlJc w:val="left"/>
+      <w:pPr>
+        <w:tabs>
+          <w:tab w:val="num" w:pos="720"/>
+        </w:tabs>
+        <w:ind w:left="720" w:hanging="360"/>
+      </w:pPr>
+    </w:lvl>
+    <w:lvl w:ilvl="1">
+      <w:start w:val="1"/>
+      <w:numFmt w:val="bullet"/>
+      <w:lvlText w:val=""/>
+      <w:lvlJc w:val="left"/>
+      <w:pPr>
+        <w:tabs>
+          <w:tab w:val="num" w:pos="1440"/>
+        </w:tabs>
+        <w:ind w:left="1440" w:hanging="360"/>
+      </w:pPr>
+      <w:rPr>
+        <w:rFonts w:ascii="Symbol" w:hAnsi="Symbol" w:hint="default"/>
+        <w:sz w:val="20"/>
+      </w:rPr>
+    </w:lvl>
+    <w:lvl w:ilvl="2" w:tentative="1">
+      <w:start w:val="1"/>
+      <w:numFmt w:val="decimal"/>
+      <w:lvlText w:val="%3."/>
+      <w:lvlJc w:val="left"/>
+      <w:pPr>
+        <w:tabs>
+          <w:tab w:val="num" w:pos="2160"/>
+        </w:tabs>
+        <w:ind w:left="2160" w:hanging="360"/>
+      </w:pPr>
+    </w:lvl>
+    <w:lvl w:ilvl="3" w:tentative="1">
+      <w:start w:val="1"/>
+      <w:numFmt w:val="decimal"/>
+      <w:lvlText w:val="%4."/>
+      <w:lvlJc w:val="left"/>
+      <w:pPr>
+        <w:tabs>
+          <w:tab w:val="num" w:pos="2880"/>
+        </w:tabs>
+        <w:ind w:left="2880" w:hanging="360"/>
+      </w:pPr>
+    </w:lvl>
+    <w:lvl w:ilvl="4" w:tentative="1">
+      <w:start w:val="1"/>
+      <w:numFmt w:val="decimal"/>
+      <w:lvlText w:val="%5."/>
+      <w:lvlJc w:val="left"/>
+      <w:pPr>
+        <w:tabs>
+          <w:tab w:val="num" w:pos="3600"/>
+        </w:tabs>
+        <w:ind w:left="3600" w:hanging="360"/>
+      </w:pPr>
+    </w:lvl>
+    <w:lvl w:ilvl="5" w:tentative="1">
+      <w:start w:val="1"/>
+      <w:numFmt w:val="decimal"/>
+      <w:lvlText w:val="%6."/>
+      <w:lvlJc w:val="left"/>
+      <w:pPr>
+        <w:tabs>
+          <w:tab w:val="num" w:pos="4320"/>
+        </w:tabs>
+        <w:ind w:left="4320" w:hanging="360"/>
+      </w:pPr>
+    </w:lvl>
+    <w:lvl w:ilvl="6" w:tentative="1">
+      <w:start w:val="1"/>
+      <w:numFmt w:val="decimal"/>
+      <w:lvlText w:val="%7."/>
+      <w:lvlJc w:val="left"/>
+      <w:pPr>
+        <w:tabs>
+          <w:tab w:val="num" w:pos="5040"/>
+        </w:tabs>
+        <w:ind w:left="5040" w:hanging="360"/>
+      </w:pPr>
+    </w:lvl>
+    <w:lvl w:ilvl="7" w:tentative="1">
+      <w:start w:val="1"/>
+      <w:numFmt w:val="decimal"/>
+      <w:lvlText w:val="%8."/>
+      <w:lvlJc w:val="left"/>
+      <w:pPr>
+        <w:tabs>
+          <w:tab w:val="num" w:pos="5760"/>
+        </w:tabs>
+        <w:ind w:left="5760" w:hanging="360"/>
+      </w:pPr>
+    </w:lvl>
+    <w:lvl w:ilvl="8" w:tentative="1">
+      <w:start w:val="1"/>
+      <w:numFmt w:val="decimal"/>
+      <w:lvlText w:val="%9."/>
+      <w:lvlJc w:val="left"/>
+      <w:pPr>
+        <w:tabs>
+          <w:tab w:val="num" w:pos="6480"/>
+        </w:tabs>
+        <w:ind w:left="6480" w:hanging="360"/>
+      </w:pPr>
+    </w:lvl>
+  </w:abstractNum>
+  <w:abstractNum w:abstractNumId="11" w15:restartNumberingAfterBreak="0">
     <w:nsid w:val="121C7E18"/>
     <w:multiLevelType w:val="hybridMultilevel"/>
     <w:tmpl w:val="BCB88332"/>
@@ -9671,7 +11353,7 @@
       </w:rPr>
     </w:lvl>
   </w:abstractNum>
-  <w:abstractNum w:abstractNumId="11" w15:restartNumberingAfterBreak="0">
+  <w:abstractNum w:abstractNumId="12" w15:restartNumberingAfterBreak="0">
     <w:nsid w:val="15324E8A"/>
     <w:multiLevelType w:val="hybridMultilevel"/>
     <w:tmpl w:val="82D4A5D0"/>
@@ -9883,7 +11565,7 @@
       </w:rPr>
     </w:lvl>
   </w:abstractNum>
-  <w:abstractNum w:abstractNumId="12" w15:restartNumberingAfterBreak="0">
+  <w:abstractNum w:abstractNumId="13" w15:restartNumberingAfterBreak="0">
     <w:nsid w:val="1A0977B1"/>
     <w:multiLevelType w:val="hybridMultilevel"/>
     <w:tmpl w:val="116CD4C2"/>
@@ -10095,7 +11777,7 @@
       </w:rPr>
     </w:lvl>
   </w:abstractNum>
-  <w:abstractNum w:abstractNumId="13" w15:restartNumberingAfterBreak="0">
+  <w:abstractNum w:abstractNumId="14" w15:restartNumberingAfterBreak="0">
     <w:nsid w:val="1A934222"/>
     <w:multiLevelType w:val="hybridMultilevel"/>
     <w:tmpl w:val="8772A88C"/>
@@ -10307,7 +11989,7 @@
       </w:rPr>
     </w:lvl>
   </w:abstractNum>
-  <w:abstractNum w:abstractNumId="14" w15:restartNumberingAfterBreak="0">
+  <w:abstractNum w:abstractNumId="15" w15:restartNumberingAfterBreak="0">
     <w:nsid w:val="1D2545CB"/>
     <w:multiLevelType w:val="hybridMultilevel"/>
     <w:tmpl w:val="9FD07386"/>
@@ -10393,7 +12075,7 @@
       </w:pPr>
     </w:lvl>
   </w:abstractNum>
-  <w:abstractNum w:abstractNumId="15" w15:restartNumberingAfterBreak="0">
+  <w:abstractNum w:abstractNumId="16" w15:restartNumberingAfterBreak="0">
     <w:nsid w:val="20AD4BBB"/>
     <w:multiLevelType w:val="hybridMultilevel"/>
     <w:tmpl w:val="00D08F9E"/>
@@ -10506,7 +12188,7 @@
       </w:rPr>
     </w:lvl>
   </w:abstractNum>
-  <w:abstractNum w:abstractNumId="16" w15:restartNumberingAfterBreak="0">
+  <w:abstractNum w:abstractNumId="17" w15:restartNumberingAfterBreak="0">
     <w:nsid w:val="24213512"/>
     <w:multiLevelType w:val="hybridMultilevel"/>
     <w:tmpl w:val="77B28150"/>
@@ -10619,7 +12301,7 @@
       </w:rPr>
     </w:lvl>
   </w:abstractNum>
-  <w:abstractNum w:abstractNumId="17" w15:restartNumberingAfterBreak="0">
+  <w:abstractNum w:abstractNumId="18" w15:restartNumberingAfterBreak="0">
     <w:nsid w:val="29C0576E"/>
     <w:multiLevelType w:val="hybridMultilevel"/>
     <w:tmpl w:val="A7644194"/>
@@ -10831,7 +12513,7 @@
       </w:rPr>
     </w:lvl>
   </w:abstractNum>
-  <w:abstractNum w:abstractNumId="18" w15:restartNumberingAfterBreak="0">
+  <w:abstractNum w:abstractNumId="19" w15:restartNumberingAfterBreak="0">
     <w:nsid w:val="2A3A2D1A"/>
     <w:multiLevelType w:val="hybridMultilevel"/>
     <w:tmpl w:val="CEECEF5C"/>
@@ -10944,7 +12626,7 @@
       </w:rPr>
     </w:lvl>
   </w:abstractNum>
-  <w:abstractNum w:abstractNumId="19" w15:restartNumberingAfterBreak="0">
+  <w:abstractNum w:abstractNumId="20" w15:restartNumberingAfterBreak="0">
     <w:nsid w:val="2BA52121"/>
     <w:multiLevelType w:val="hybridMultilevel"/>
     <w:tmpl w:val="2FF05256"/>
@@ -11156,7 +12838,7 @@
       </w:rPr>
     </w:lvl>
   </w:abstractNum>
-  <w:abstractNum w:abstractNumId="20" w15:restartNumberingAfterBreak="0">
+  <w:abstractNum w:abstractNumId="21" w15:restartNumberingAfterBreak="0">
     <w:nsid w:val="2BFA57DC"/>
     <w:multiLevelType w:val="hybridMultilevel"/>
     <w:tmpl w:val="187E1B5C"/>
@@ -11242,7 +12924,7 @@
       </w:pPr>
     </w:lvl>
   </w:abstractNum>
-  <w:abstractNum w:abstractNumId="21" w15:restartNumberingAfterBreak="0">
+  <w:abstractNum w:abstractNumId="22" w15:restartNumberingAfterBreak="0">
     <w:nsid w:val="2E570649"/>
     <w:multiLevelType w:val="hybridMultilevel"/>
     <w:tmpl w:val="B75828F2"/>
@@ -11454,7 +13136,7 @@
       </w:rPr>
     </w:lvl>
   </w:abstractNum>
-  <w:abstractNum w:abstractNumId="22" w15:restartNumberingAfterBreak="0">
+  <w:abstractNum w:abstractNumId="23" w15:restartNumberingAfterBreak="0">
     <w:nsid w:val="31776617"/>
     <w:multiLevelType w:val="hybridMultilevel"/>
     <w:tmpl w:val="81E0ED70"/>
@@ -11666,7 +13348,7 @@
       </w:rPr>
     </w:lvl>
   </w:abstractNum>
-  <w:abstractNum w:abstractNumId="23" w15:restartNumberingAfterBreak="0">
+  <w:abstractNum w:abstractNumId="24" w15:restartNumberingAfterBreak="0">
     <w:nsid w:val="3283185A"/>
     <w:multiLevelType w:val="hybridMultilevel"/>
     <w:tmpl w:val="C96CDF90"/>
@@ -11878,7 +13560,7 @@
       </w:rPr>
     </w:lvl>
   </w:abstractNum>
-  <w:abstractNum w:abstractNumId="24" w15:restartNumberingAfterBreak="0">
+  <w:abstractNum w:abstractNumId="25" w15:restartNumberingAfterBreak="0">
     <w:nsid w:val="34DD3125"/>
     <w:multiLevelType w:val="hybridMultilevel"/>
     <w:tmpl w:val="322650C8"/>
@@ -12090,7 +13772,7 @@
       </w:rPr>
     </w:lvl>
   </w:abstractNum>
-  <w:abstractNum w:abstractNumId="25" w15:restartNumberingAfterBreak="0">
+  <w:abstractNum w:abstractNumId="26" w15:restartNumberingAfterBreak="0">
     <w:nsid w:val="373A624C"/>
     <w:multiLevelType w:val="hybridMultilevel"/>
     <w:tmpl w:val="8AA09D5C"/>
@@ -12203,7 +13885,7 @@
       </w:rPr>
     </w:lvl>
   </w:abstractNum>
-  <w:abstractNum w:abstractNumId="26" w15:restartNumberingAfterBreak="0">
+  <w:abstractNum w:abstractNumId="27" w15:restartNumberingAfterBreak="0">
     <w:nsid w:val="375B674C"/>
     <w:multiLevelType w:val="hybridMultilevel"/>
     <w:tmpl w:val="480C7C6C"/>
@@ -12415,7 +14097,7 @@
       </w:rPr>
     </w:lvl>
   </w:abstractNum>
-  <w:abstractNum w:abstractNumId="27" w15:restartNumberingAfterBreak="0">
+  <w:abstractNum w:abstractNumId="28" w15:restartNumberingAfterBreak="0">
     <w:nsid w:val="3A2D7D00"/>
     <w:multiLevelType w:val="hybridMultilevel"/>
     <w:tmpl w:val="6D40BCD8"/>
@@ -12627,7 +14309,7 @@
       </w:rPr>
     </w:lvl>
   </w:abstractNum>
-  <w:abstractNum w:abstractNumId="28" w15:restartNumberingAfterBreak="0">
+  <w:abstractNum w:abstractNumId="29" w15:restartNumberingAfterBreak="0">
     <w:nsid w:val="3E5F0BDD"/>
     <w:multiLevelType w:val="hybridMultilevel"/>
     <w:tmpl w:val="9C3ACF6E"/>
@@ -12839,7 +14521,7 @@
       </w:rPr>
     </w:lvl>
   </w:abstractNum>
-  <w:abstractNum w:abstractNumId="29" w15:restartNumberingAfterBreak="0">
+  <w:abstractNum w:abstractNumId="30" w15:restartNumberingAfterBreak="0">
     <w:nsid w:val="3FDD4CF8"/>
     <w:multiLevelType w:val="hybridMultilevel"/>
     <w:tmpl w:val="F8741058"/>
@@ -13051,7 +14733,7 @@
       </w:rPr>
     </w:lvl>
   </w:abstractNum>
-  <w:abstractNum w:abstractNumId="30" w15:restartNumberingAfterBreak="0">
+  <w:abstractNum w:abstractNumId="31" w15:restartNumberingAfterBreak="0">
     <w:nsid w:val="41A05A54"/>
     <w:multiLevelType w:val="hybridMultilevel"/>
     <w:tmpl w:val="1A1AA996"/>
@@ -13167,7 +14849,7 @@
       </w:rPr>
     </w:lvl>
   </w:abstractNum>
-  <w:abstractNum w:abstractNumId="31" w15:restartNumberingAfterBreak="0">
+  <w:abstractNum w:abstractNumId="32" w15:restartNumberingAfterBreak="0">
     <w:nsid w:val="4A2F2E2E"/>
     <w:multiLevelType w:val="hybridMultilevel"/>
     <w:tmpl w:val="80CEF208"/>
@@ -13283,7 +14965,7 @@
       </w:rPr>
     </w:lvl>
   </w:abstractNum>
-  <w:abstractNum w:abstractNumId="32" w15:restartNumberingAfterBreak="0">
+  <w:abstractNum w:abstractNumId="33" w15:restartNumberingAfterBreak="0">
     <w:nsid w:val="4A560611"/>
     <w:multiLevelType w:val="hybridMultilevel"/>
     <w:tmpl w:val="FA540D30"/>
@@ -13495,7 +15177,7 @@
       </w:rPr>
     </w:lvl>
   </w:abstractNum>
-  <w:abstractNum w:abstractNumId="33" w15:restartNumberingAfterBreak="0">
+  <w:abstractNum w:abstractNumId="34" w15:restartNumberingAfterBreak="0">
     <w:nsid w:val="4C0178F2"/>
     <w:multiLevelType w:val="hybridMultilevel"/>
     <w:tmpl w:val="4D6C8696"/>
@@ -13707,7 +15389,7 @@
       </w:rPr>
     </w:lvl>
   </w:abstractNum>
-  <w:abstractNum w:abstractNumId="34" w15:restartNumberingAfterBreak="0">
+  <w:abstractNum w:abstractNumId="35" w15:restartNumberingAfterBreak="0">
     <w:nsid w:val="4D981772"/>
     <w:multiLevelType w:val="hybridMultilevel"/>
     <w:tmpl w:val="E54AD4DC"/>
@@ -13823,7 +15505,7 @@
       </w:rPr>
     </w:lvl>
   </w:abstractNum>
-  <w:abstractNum w:abstractNumId="35" w15:restartNumberingAfterBreak="0">
+  <w:abstractNum w:abstractNumId="36" w15:restartNumberingAfterBreak="0">
     <w:nsid w:val="514506FE"/>
     <w:multiLevelType w:val="hybridMultilevel"/>
     <w:tmpl w:val="557841D6"/>
@@ -13936,7 +15618,7 @@
       </w:rPr>
     </w:lvl>
   </w:abstractNum>
-  <w:abstractNum w:abstractNumId="36" w15:restartNumberingAfterBreak="0">
+  <w:abstractNum w:abstractNumId="37" w15:restartNumberingAfterBreak="0">
     <w:nsid w:val="5BDC6340"/>
     <w:multiLevelType w:val="hybridMultilevel"/>
     <w:tmpl w:val="B1E2C012"/>
@@ -14049,7 +15731,7 @@
       </w:rPr>
     </w:lvl>
   </w:abstractNum>
-  <w:abstractNum w:abstractNumId="37" w15:restartNumberingAfterBreak="0">
+  <w:abstractNum w:abstractNumId="38" w15:restartNumberingAfterBreak="0">
     <w:nsid w:val="5E6C2F15"/>
     <w:multiLevelType w:val="hybridMultilevel"/>
     <w:tmpl w:val="E1D67D68"/>
@@ -14261,7 +15943,124 @@
       </w:rPr>
     </w:lvl>
   </w:abstractNum>
-  <w:abstractNum w:abstractNumId="38" w15:restartNumberingAfterBreak="0">
+  <w:abstractNum w:abstractNumId="39" w15:restartNumberingAfterBreak="0">
+    <w:nsid w:val="5EF06CC0"/>
+    <w:multiLevelType w:val="multilevel"/>
+    <w:tmpl w:val="A9D60F46"/>
+    <w:lvl w:ilvl="0">
+      <w:start w:val="5"/>
+      <w:numFmt w:val="decimal"/>
+      <w:lvlText w:val="%1."/>
+      <w:lvlJc w:val="left"/>
+      <w:pPr>
+        <w:tabs>
+          <w:tab w:val="num" w:pos="720"/>
+        </w:tabs>
+        <w:ind w:left="720" w:hanging="360"/>
+      </w:pPr>
+    </w:lvl>
+    <w:lvl w:ilvl="1">
+      <w:start w:val="1"/>
+      <w:numFmt w:val="bullet"/>
+      <w:lvlText w:val=""/>
+      <w:lvlJc w:val="left"/>
+      <w:pPr>
+        <w:tabs>
+          <w:tab w:val="num" w:pos="1440"/>
+        </w:tabs>
+        <w:ind w:left="1440" w:hanging="360"/>
+      </w:pPr>
+      <w:rPr>
+        <w:rFonts w:ascii="Symbol" w:hAnsi="Symbol" w:hint="default"/>
+        <w:sz w:val="20"/>
+      </w:rPr>
+    </w:lvl>
+    <w:lvl w:ilvl="2" w:tentative="1">
+      <w:start w:val="1"/>
+      <w:numFmt w:val="decimal"/>
+      <w:lvlText w:val="%3."/>
+      <w:lvlJc w:val="left"/>
+      <w:pPr>
+        <w:tabs>
+          <w:tab w:val="num" w:pos="2160"/>
+        </w:tabs>
+        <w:ind w:left="2160" w:hanging="360"/>
+      </w:pPr>
+    </w:lvl>
+    <w:lvl w:ilvl="3" w:tentative="1">
+      <w:start w:val="1"/>
+      <w:numFmt w:val="decimal"/>
+      <w:lvlText w:val="%4."/>
+      <w:lvlJc w:val="left"/>
+      <w:pPr>
+        <w:tabs>
+          <w:tab w:val="num" w:pos="2880"/>
+        </w:tabs>
+        <w:ind w:left="2880" w:hanging="360"/>
+      </w:pPr>
+    </w:lvl>
+    <w:lvl w:ilvl="4" w:tentative="1">
+      <w:start w:val="1"/>
+      <w:numFmt w:val="decimal"/>
+      <w:lvlText w:val="%5."/>
+      <w:lvlJc w:val="left"/>
+      <w:pPr>
+        <w:tabs>
+          <w:tab w:val="num" w:pos="3600"/>
+        </w:tabs>
+        <w:ind w:left="3600" w:hanging="360"/>
+      </w:pPr>
+    </w:lvl>
+    <w:lvl w:ilvl="5" w:tentative="1">
+      <w:start w:val="1"/>
+      <w:numFmt w:val="decimal"/>
+      <w:lvlText w:val="%6."/>
+      <w:lvlJc w:val="left"/>
+      <w:pPr>
+        <w:tabs>
+          <w:tab w:val="num" w:pos="4320"/>
+        </w:tabs>
+        <w:ind w:left="4320" w:hanging="360"/>
+      </w:pPr>
+    </w:lvl>
+    <w:lvl w:ilvl="6" w:tentative="1">
+      <w:start w:val="1"/>
+      <w:numFmt w:val="decimal"/>
+      <w:lvlText w:val="%7."/>
+      <w:lvlJc w:val="left"/>
+      <w:pPr>
+        <w:tabs>
+          <w:tab w:val="num" w:pos="5040"/>
+        </w:tabs>
+        <w:ind w:left="5040" w:hanging="360"/>
+      </w:pPr>
+    </w:lvl>
+    <w:lvl w:ilvl="7" w:tentative="1">
+      <w:start w:val="1"/>
+      <w:numFmt w:val="decimal"/>
+      <w:lvlText w:val="%8."/>
+      <w:lvlJc w:val="left"/>
+      <w:pPr>
+        <w:tabs>
+          <w:tab w:val="num" w:pos="5760"/>
+        </w:tabs>
+        <w:ind w:left="5760" w:hanging="360"/>
+      </w:pPr>
+    </w:lvl>
+    <w:lvl w:ilvl="8" w:tentative="1">
+      <w:start w:val="1"/>
+      <w:numFmt w:val="decimal"/>
+      <w:lvlText w:val="%9."/>
+      <w:lvlJc w:val="left"/>
+      <w:pPr>
+        <w:tabs>
+          <w:tab w:val="num" w:pos="6480"/>
+        </w:tabs>
+        <w:ind w:left="6480" w:hanging="360"/>
+      </w:pPr>
+    </w:lvl>
+  </w:abstractNum>
+  <w:abstractNum w:abstractNumId="40" w15:restartNumberingAfterBreak="0">
     <w:nsid w:val="628A0192"/>
     <w:multiLevelType w:val="hybridMultilevel"/>
     <w:tmpl w:val="F280A6B0"/>
@@ -14374,7 +16173,7 @@
       </w:rPr>
     </w:lvl>
   </w:abstractNum>
-  <w:abstractNum w:abstractNumId="39" w15:restartNumberingAfterBreak="0">
+  <w:abstractNum w:abstractNumId="41" w15:restartNumberingAfterBreak="0">
     <w:nsid w:val="6593786C"/>
     <w:multiLevelType w:val="hybridMultilevel"/>
     <w:tmpl w:val="3E268F22"/>
@@ -14586,7 +16385,7 @@
       </w:rPr>
     </w:lvl>
   </w:abstractNum>
-  <w:abstractNum w:abstractNumId="40" w15:restartNumberingAfterBreak="0">
+  <w:abstractNum w:abstractNumId="42" w15:restartNumberingAfterBreak="0">
     <w:nsid w:val="6F2373E8"/>
     <w:multiLevelType w:val="hybridMultilevel"/>
     <w:tmpl w:val="DEA62FAA"/>
@@ -14798,7 +16597,124 @@
       </w:rPr>
     </w:lvl>
   </w:abstractNum>
-  <w:abstractNum w:abstractNumId="41" w15:restartNumberingAfterBreak="0">
+  <w:abstractNum w:abstractNumId="43" w15:restartNumberingAfterBreak="0">
+    <w:nsid w:val="715352D1"/>
+    <w:multiLevelType w:val="multilevel"/>
+    <w:tmpl w:val="A8F2FCD4"/>
+    <w:lvl w:ilvl="0">
+      <w:start w:val="1"/>
+      <w:numFmt w:val="decimal"/>
+      <w:lvlText w:val="%1."/>
+      <w:lvlJc w:val="left"/>
+      <w:pPr>
+        <w:tabs>
+          <w:tab w:val="num" w:pos="720"/>
+        </w:tabs>
+        <w:ind w:left="720" w:hanging="360"/>
+      </w:pPr>
+    </w:lvl>
+    <w:lvl w:ilvl="1">
+      <w:start w:val="1"/>
+      <w:numFmt w:val="bullet"/>
+      <w:lvlText w:val=""/>
+      <w:lvlJc w:val="left"/>
+      <w:pPr>
+        <w:tabs>
+          <w:tab w:val="num" w:pos="1440"/>
+        </w:tabs>
+        <w:ind w:left="1440" w:hanging="360"/>
+      </w:pPr>
+      <w:rPr>
+        <w:rFonts w:ascii="Symbol" w:hAnsi="Symbol" w:hint="default"/>
+        <w:sz w:val="20"/>
+      </w:rPr>
+    </w:lvl>
+    <w:lvl w:ilvl="2" w:tentative="1">
+      <w:start w:val="1"/>
+      <w:numFmt w:val="decimal"/>
+      <w:lvlText w:val="%3."/>
+      <w:lvlJc w:val="left"/>
+      <w:pPr>
+        <w:tabs>
+          <w:tab w:val="num" w:pos="2160"/>
+        </w:tabs>
+        <w:ind w:left="2160" w:hanging="360"/>
+      </w:pPr>
+    </w:lvl>
+    <w:lvl w:ilvl="3" w:tentative="1">
+      <w:start w:val="1"/>
+      <w:numFmt w:val="decimal"/>
+      <w:lvlText w:val="%4."/>
+      <w:lvlJc w:val="left"/>
+      <w:pPr>
+        <w:tabs>
+          <w:tab w:val="num" w:pos="2880"/>
+        </w:tabs>
+        <w:ind w:left="2880" w:hanging="360"/>
+      </w:pPr>
+    </w:lvl>
+    <w:lvl w:ilvl="4" w:tentative="1">
+      <w:start w:val="1"/>
+      <w:numFmt w:val="decimal"/>
+      <w:lvlText w:val="%5."/>
+      <w:lvlJc w:val="left"/>
+      <w:pPr>
+        <w:tabs>
+          <w:tab w:val="num" w:pos="3600"/>
+        </w:tabs>
+        <w:ind w:left="3600" w:hanging="360"/>
+      </w:pPr>
+    </w:lvl>
+    <w:lvl w:ilvl="5" w:tentative="1">
+      <w:start w:val="1"/>
+      <w:numFmt w:val="decimal"/>
+      <w:lvlText w:val="%6."/>
+      <w:lvlJc w:val="left"/>
+      <w:pPr>
+        <w:tabs>
+          <w:tab w:val="num" w:pos="4320"/>
+        </w:tabs>
+        <w:ind w:left="4320" w:hanging="360"/>
+      </w:pPr>
+    </w:lvl>
+    <w:lvl w:ilvl="6" w:tentative="1">
+      <w:start w:val="1"/>
+      <w:numFmt w:val="decimal"/>
+      <w:lvlText w:val="%7."/>
+      <w:lvlJc w:val="left"/>
+      <w:pPr>
+        <w:tabs>
+          <w:tab w:val="num" w:pos="5040"/>
+        </w:tabs>
+        <w:ind w:left="5040" w:hanging="360"/>
+      </w:pPr>
+    </w:lvl>
+    <w:lvl w:ilvl="7" w:tentative="1">
+      <w:start w:val="1"/>
+      <w:numFmt w:val="decimal"/>
+      <w:lvlText w:val="%8."/>
+      <w:lvlJc w:val="left"/>
+      <w:pPr>
+        <w:tabs>
+          <w:tab w:val="num" w:pos="5760"/>
+        </w:tabs>
+        <w:ind w:left="5760" w:hanging="360"/>
+      </w:pPr>
+    </w:lvl>
+    <w:lvl w:ilvl="8" w:tentative="1">
+      <w:start w:val="1"/>
+      <w:numFmt w:val="decimal"/>
+      <w:lvlText w:val="%9."/>
+      <w:lvlJc w:val="left"/>
+      <w:pPr>
+        <w:tabs>
+          <w:tab w:val="num" w:pos="6480"/>
+        </w:tabs>
+        <w:ind w:left="6480" w:hanging="360"/>
+      </w:pPr>
+    </w:lvl>
+  </w:abstractNum>
+  <w:abstractNum w:abstractNumId="44" w15:restartNumberingAfterBreak="0">
     <w:nsid w:val="72E044D8"/>
     <w:multiLevelType w:val="hybridMultilevel"/>
     <w:tmpl w:val="6130F760"/>
@@ -14911,7 +16827,7 @@
       </w:rPr>
     </w:lvl>
   </w:abstractNum>
-  <w:abstractNum w:abstractNumId="42" w15:restartNumberingAfterBreak="0">
+  <w:abstractNum w:abstractNumId="45" w15:restartNumberingAfterBreak="0">
     <w:nsid w:val="76393C38"/>
     <w:multiLevelType w:val="hybridMultilevel"/>
     <w:tmpl w:val="E5220E1A"/>
@@ -15024,7 +16940,7 @@
       </w:rPr>
     </w:lvl>
   </w:abstractNum>
-  <w:abstractNum w:abstractNumId="43" w15:restartNumberingAfterBreak="0">
+  <w:abstractNum w:abstractNumId="46" w15:restartNumberingAfterBreak="0">
     <w:nsid w:val="76DC1EDE"/>
     <w:multiLevelType w:val="hybridMultilevel"/>
     <w:tmpl w:val="CEB8FF2C"/>
@@ -15137,7 +17053,7 @@
       </w:rPr>
     </w:lvl>
   </w:abstractNum>
-  <w:abstractNum w:abstractNumId="44" w15:restartNumberingAfterBreak="0">
+  <w:abstractNum w:abstractNumId="47" w15:restartNumberingAfterBreak="0">
     <w:nsid w:val="7C14613A"/>
     <w:multiLevelType w:val="hybridMultilevel"/>
     <w:tmpl w:val="65305C8C"/>
@@ -15349,7 +17265,7 @@
       </w:rPr>
     </w:lvl>
   </w:abstractNum>
-  <w:abstractNum w:abstractNumId="45" w15:restartNumberingAfterBreak="0">
+  <w:abstractNum w:abstractNumId="48" w15:restartNumberingAfterBreak="0">
     <w:nsid w:val="7CED58C2"/>
     <w:multiLevelType w:val="hybridMultilevel"/>
     <w:tmpl w:val="98E29A1E"/>
@@ -15463,19 +17379,19 @@
     </w:lvl>
   </w:abstractNum>
   <w:num w:numId="1" w16cid:durableId="1879924616">
+    <w:abstractNumId w:val="36"/>
+  </w:num>
+  <w:num w:numId="2" w16cid:durableId="1119451808">
+    <w:abstractNumId w:val="44"/>
+  </w:num>
+  <w:num w:numId="3" w16cid:durableId="1867475486">
+    <w:abstractNumId w:val="31"/>
+  </w:num>
+  <w:num w:numId="4" w16cid:durableId="1215773387">
     <w:abstractNumId w:val="35"/>
   </w:num>
-  <w:num w:numId="2" w16cid:durableId="1119451808">
-    <w:abstractNumId w:val="41"/>
-  </w:num>
-  <w:num w:numId="3" w16cid:durableId="1867475486">
-    <w:abstractNumId w:val="30"/>
-  </w:num>
-  <w:num w:numId="4" w16cid:durableId="1215773387">
-    <w:abstractNumId w:val="34"/>
-  </w:num>
   <w:num w:numId="5" w16cid:durableId="1822426694">
-    <w:abstractNumId w:val="31"/>
+    <w:abstractNumId w:val="32"/>
   </w:num>
   <w:num w:numId="6" w16cid:durableId="847062361">
     <w:abstractNumId w:val="3"/>
@@ -15487,82 +17403,82 @@
     <w:abstractNumId w:val="4"/>
   </w:num>
   <w:num w:numId="9" w16cid:durableId="1706562432">
-    <w:abstractNumId w:val="25"/>
+    <w:abstractNumId w:val="26"/>
   </w:num>
   <w:num w:numId="10" w16cid:durableId="527989271">
+    <w:abstractNumId w:val="16"/>
+  </w:num>
+  <w:num w:numId="11" w16cid:durableId="391345940">
     <w:abstractNumId w:val="15"/>
   </w:num>
-  <w:num w:numId="11" w16cid:durableId="391345940">
-    <w:abstractNumId w:val="14"/>
-  </w:num>
   <w:num w:numId="12" w16cid:durableId="394745043">
-    <w:abstractNumId w:val="36"/>
+    <w:abstractNumId w:val="37"/>
   </w:num>
   <w:num w:numId="13" w16cid:durableId="9527652">
-    <w:abstractNumId w:val="10"/>
+    <w:abstractNumId w:val="11"/>
   </w:num>
   <w:num w:numId="14" w16cid:durableId="1970282454">
+    <w:abstractNumId w:val="48"/>
+  </w:num>
+  <w:num w:numId="15" w16cid:durableId="1202934733">
+    <w:abstractNumId w:val="19"/>
+  </w:num>
+  <w:num w:numId="16" w16cid:durableId="1538195802">
     <w:abstractNumId w:val="45"/>
   </w:num>
-  <w:num w:numId="15" w16cid:durableId="1202934733">
-    <w:abstractNumId w:val="18"/>
-  </w:num>
-  <w:num w:numId="16" w16cid:durableId="1538195802">
-    <w:abstractNumId w:val="42"/>
-  </w:num>
   <w:num w:numId="17" w16cid:durableId="2059813623">
-    <w:abstractNumId w:val="21"/>
+    <w:abstractNumId w:val="22"/>
   </w:num>
   <w:num w:numId="18" w16cid:durableId="1647515497">
-    <w:abstractNumId w:val="26"/>
+    <w:abstractNumId w:val="27"/>
   </w:num>
   <w:num w:numId="19" w16cid:durableId="1461070944">
-    <w:abstractNumId w:val="27"/>
+    <w:abstractNumId w:val="28"/>
   </w:num>
   <w:num w:numId="20" w16cid:durableId="1101336600">
     <w:abstractNumId w:val="0"/>
   </w:num>
   <w:num w:numId="21" w16cid:durableId="793401642">
-    <w:abstractNumId w:val="23"/>
+    <w:abstractNumId w:val="24"/>
   </w:num>
   <w:num w:numId="22" w16cid:durableId="691108229">
     <w:abstractNumId w:val="6"/>
   </w:num>
   <w:num w:numId="23" w16cid:durableId="111749201">
-    <w:abstractNumId w:val="44"/>
+    <w:abstractNumId w:val="47"/>
   </w:num>
   <w:num w:numId="24" w16cid:durableId="1401635758">
-    <w:abstractNumId w:val="11"/>
+    <w:abstractNumId w:val="12"/>
   </w:num>
   <w:num w:numId="25" w16cid:durableId="1749421133">
-    <w:abstractNumId w:val="12"/>
+    <w:abstractNumId w:val="13"/>
   </w:num>
   <w:num w:numId="26" w16cid:durableId="1693607907">
-    <w:abstractNumId w:val="32"/>
+    <w:abstractNumId w:val="33"/>
   </w:num>
   <w:num w:numId="27" w16cid:durableId="1788770270">
-    <w:abstractNumId w:val="22"/>
+    <w:abstractNumId w:val="23"/>
   </w:num>
   <w:num w:numId="28" w16cid:durableId="2088839131">
-    <w:abstractNumId w:val="40"/>
+    <w:abstractNumId w:val="42"/>
   </w:num>
   <w:num w:numId="29" w16cid:durableId="22679939">
-    <w:abstractNumId w:val="13"/>
+    <w:abstractNumId w:val="14"/>
   </w:num>
   <w:num w:numId="30" w16cid:durableId="1998607573">
-    <w:abstractNumId w:val="33"/>
+    <w:abstractNumId w:val="34"/>
   </w:num>
   <w:num w:numId="31" w16cid:durableId="2039697041">
+    <w:abstractNumId w:val="30"/>
+  </w:num>
+  <w:num w:numId="32" w16cid:durableId="1691562401">
+    <w:abstractNumId w:val="38"/>
+  </w:num>
+  <w:num w:numId="33" w16cid:durableId="931820086">
     <w:abstractNumId w:val="29"/>
   </w:num>
-  <w:num w:numId="32" w16cid:durableId="1691562401">
-    <w:abstractNumId w:val="37"/>
-  </w:num>
-  <w:num w:numId="33" w16cid:durableId="931820086">
-    <w:abstractNumId w:val="28"/>
-  </w:num>
   <w:num w:numId="34" w16cid:durableId="1944414262">
-    <w:abstractNumId w:val="17"/>
+    <w:abstractNumId w:val="18"/>
     <w:lvlOverride w:ilvl="0">
       <w:startOverride w:val="1"/>
     </w:lvlOverride>
@@ -15592,7 +17508,7 @@
     </w:lvlOverride>
   </w:num>
   <w:num w:numId="35" w16cid:durableId="590090836">
-    <w:abstractNumId w:val="24"/>
+    <w:abstractNumId w:val="25"/>
   </w:num>
   <w:num w:numId="36" w16cid:durableId="1147553153">
     <w:abstractNumId w:val="1"/>
@@ -15601,10 +17517,10 @@
     <w:abstractNumId w:val="8"/>
   </w:num>
   <w:num w:numId="38" w16cid:durableId="1972862795">
-    <w:abstractNumId w:val="39"/>
+    <w:abstractNumId w:val="41"/>
   </w:num>
   <w:num w:numId="39" w16cid:durableId="1039357573">
-    <w:abstractNumId w:val="19"/>
+    <w:abstractNumId w:val="20"/>
   </w:num>
   <w:num w:numId="40" w16cid:durableId="1028141171">
     <w:abstractNumId w:val="2"/>
@@ -15613,19 +17529,28 @@
     <w:abstractNumId w:val="5"/>
   </w:num>
   <w:num w:numId="42" w16cid:durableId="926696885">
-    <w:abstractNumId w:val="43"/>
+    <w:abstractNumId w:val="46"/>
   </w:num>
   <w:num w:numId="43" w16cid:durableId="311640764">
-    <w:abstractNumId w:val="38"/>
+    <w:abstractNumId w:val="40"/>
   </w:num>
   <w:num w:numId="44" w16cid:durableId="1029792133">
     <w:abstractNumId w:val="7"/>
   </w:num>
   <w:num w:numId="45" w16cid:durableId="654799253">
-    <w:abstractNumId w:val="20"/>
+    <w:abstractNumId w:val="21"/>
   </w:num>
   <w:num w:numId="46" w16cid:durableId="1216623796">
-    <w:abstractNumId w:val="16"/>
+    <w:abstractNumId w:val="17"/>
+  </w:num>
+  <w:num w:numId="47" w16cid:durableId="1377772588">
+    <w:abstractNumId w:val="43"/>
+  </w:num>
+  <w:num w:numId="48" w16cid:durableId="1839340819">
+    <w:abstractNumId w:val="39"/>
+  </w:num>
+  <w:num w:numId="49" w16cid:durableId="102573112">
+    <w:abstractNumId w:val="10"/>
   </w:num>
   <w:numIdMacAtCleanup w:val="41"/>
 </w:numbering>
@@ -16116,7 +18041,6 @@
   <w:style w:type="character" w:default="1" w:styleId="Policepardfaut">
     <w:name w:val="Default Paragraph Font"/>
     <w:uiPriority w:val="1"/>
-    <w:semiHidden/>
     <w:unhideWhenUsed/>
   </w:style>
   <w:style w:type="table" w:default="1" w:styleId="TableauNormal">

</xml_diff>